<commit_message>
agregado de cronograma, buenas practicas
</commit_message>
<xml_diff>
--- a/primer entrega proyecto final.docx
+++ b/primer entrega proyecto final.docx
@@ -22,14 +22,17 @@
         <w:pStyle w:val="Normal"/>
         <w:jc w:val="center"/>
         <w:rPr>
-          <w:lang w:val="es-MX"/>
-        </w:rPr>
-      </w:pPr>
-      <w:r>
-        <w:rPr>
-          <w:lang w:val="es-MX"/>
-        </w:rPr>
-        <w:t>Nombre del Autor</w:t>
+          <w:sz w:val="32"/>
+          <w:szCs w:val="32"/>
+          <w:lang w:val="es-MX"/>
+        </w:rPr>
+      </w:pPr>
+      <w:r>
+        <w:rPr>
+          <w:sz w:val="32"/>
+          <w:szCs w:val="32"/>
+          <w:lang w:val="es-MX"/>
+        </w:rPr>
       </w:r>
     </w:p>
     <w:p>
@@ -37,14 +40,18 @@
         <w:pStyle w:val="Normal"/>
         <w:jc w:val="center"/>
         <w:rPr>
-          <w:lang w:val="es-MX"/>
-        </w:rPr>
-      </w:pPr>
-      <w:r>
-        <w:rPr>
-          <w:lang w:val="es-MX"/>
-        </w:rPr>
-        <w:t>Nombre de la Institución</w:t>
+          <w:sz w:val="32"/>
+          <w:szCs w:val="32"/>
+          <w:lang w:val="es-MX"/>
+        </w:rPr>
+      </w:pPr>
+      <w:r>
+        <w:rPr>
+          <w:sz w:val="32"/>
+          <w:szCs w:val="32"/>
+          <w:lang w:val="es-MX"/>
+        </w:rPr>
+        <w:t>Nombre del Autor:</w:t>
       </w:r>
     </w:p>
     <w:p>
@@ -52,14 +59,148 @@
         <w:pStyle w:val="Normal"/>
         <w:jc w:val="center"/>
         <w:rPr>
-          <w:lang w:val="es-MX"/>
-        </w:rPr>
-      </w:pPr>
-      <w:r>
-        <w:rPr>
-          <w:lang w:val="es-MX"/>
-        </w:rPr>
-        <w:t>Fecha</w:t>
+          <w:sz w:val="32"/>
+          <w:szCs w:val="32"/>
+          <w:lang w:val="es-MX"/>
+        </w:rPr>
+      </w:pPr>
+      <w:r>
+        <w:rPr>
+          <w:sz w:val="32"/>
+          <w:szCs w:val="32"/>
+          <w:lang w:val="es-MX"/>
+        </w:rPr>
+        <w:t>Jesús Santiago Hernández López</w:t>
+      </w:r>
+    </w:p>
+    <w:p>
+      <w:pPr>
+        <w:pStyle w:val="Normal"/>
+        <w:jc w:val="center"/>
+        <w:rPr>
+          <w:sz w:val="32"/>
+          <w:szCs w:val="32"/>
+          <w:lang w:val="es-MX"/>
+        </w:rPr>
+      </w:pPr>
+      <w:r>
+        <w:rPr>
+          <w:sz w:val="32"/>
+          <w:szCs w:val="32"/>
+          <w:lang w:val="es-MX"/>
+        </w:rPr>
+      </w:r>
+    </w:p>
+    <w:p>
+      <w:pPr>
+        <w:pStyle w:val="Normal"/>
+        <w:jc w:val="center"/>
+        <w:rPr>
+          <w:sz w:val="32"/>
+          <w:szCs w:val="32"/>
+          <w:lang w:val="es-MX"/>
+        </w:rPr>
+      </w:pPr>
+      <w:r>
+        <w:rPr>
+          <w:sz w:val="32"/>
+          <w:szCs w:val="32"/>
+          <w:lang w:val="es-MX"/>
+        </w:rPr>
+        <w:t>Nombre de la Institución:</w:t>
+      </w:r>
+    </w:p>
+    <w:p>
+      <w:pPr>
+        <w:pStyle w:val="Normal"/>
+        <w:jc w:val="center"/>
+        <w:rPr>
+          <w:sz w:val="32"/>
+          <w:szCs w:val="32"/>
+          <w:lang w:val="es-MX"/>
+        </w:rPr>
+      </w:pPr>
+      <w:r>
+        <w:rPr>
+          <w:sz w:val="32"/>
+          <w:szCs w:val="32"/>
+          <w:lang w:val="es-MX"/>
+        </w:rPr>
+        <w:t>CODERHOUSE</w:t>
+      </w:r>
+    </w:p>
+    <w:p>
+      <w:pPr>
+        <w:pStyle w:val="Normal"/>
+        <w:jc w:val="center"/>
+        <w:rPr>
+          <w:sz w:val="32"/>
+          <w:szCs w:val="32"/>
+          <w:lang w:val="es-MX"/>
+        </w:rPr>
+      </w:pPr>
+      <w:r>
+        <w:rPr>
+          <w:sz w:val="32"/>
+          <w:szCs w:val="32"/>
+          <w:lang w:val="es-MX"/>
+        </w:rPr>
+      </w:r>
+    </w:p>
+    <w:p>
+      <w:pPr>
+        <w:pStyle w:val="Normal"/>
+        <w:jc w:val="center"/>
+        <w:rPr>
+          <w:sz w:val="32"/>
+          <w:szCs w:val="32"/>
+          <w:lang w:val="es-MX"/>
+        </w:rPr>
+      </w:pPr>
+      <w:r>
+        <w:rPr>
+          <w:sz w:val="32"/>
+          <w:szCs w:val="32"/>
+          <w:lang w:val="es-MX"/>
+        </w:rPr>
+      </w:r>
+    </w:p>
+    <w:p>
+      <w:pPr>
+        <w:pStyle w:val="Normal"/>
+        <w:jc w:val="center"/>
+        <w:rPr>
+          <w:sz w:val="32"/>
+          <w:szCs w:val="32"/>
+          <w:lang w:val="es-MX"/>
+        </w:rPr>
+      </w:pPr>
+      <w:r>
+        <w:rPr>
+          <w:sz w:val="32"/>
+          <w:szCs w:val="32"/>
+          <w:lang w:val="es-MX"/>
+        </w:rPr>
+        <w:t>Fecha:</w:t>
+      </w:r>
+    </w:p>
+    <w:p>
+      <w:pPr>
+        <w:pStyle w:val="Normal"/>
+        <w:jc w:val="center"/>
+        <w:rPr>
+          <w:sz w:val="32"/>
+          <w:szCs w:val="32"/>
+          <w:lang w:val="es-MX"/>
+        </w:rPr>
+      </w:pPr>
+      <w:r>
+        <w:rPr>
+          <w:sz w:val="32"/>
+          <w:szCs w:val="32"/>
+          <w:lang w:val="es-MX"/>
+        </w:rPr>
+        <w:t>9 noviembre 2024</w:t>
       </w:r>
     </w:p>
     <w:p>
@@ -193,7 +334,9 @@
       <w:pPr>
         <w:pStyle w:val="Normal"/>
         <w:jc w:val="both"/>
-        <w:rPr/>
+        <w:rPr>
+          <w:lang w:val="es-MX"/>
+        </w:rPr>
       </w:pPr>
       <w:r>
         <w:rPr>
@@ -464,10 +607,14 @@
       <w:pPr>
         <w:pStyle w:val="Normal"/>
         <w:jc w:val="both"/>
-        <w:rPr/>
-      </w:pPr>
-      <w:r>
-        <w:rPr/>
+        <w:rPr>
+          <w:lang w:val="es-MX"/>
+        </w:rPr>
+      </w:pPr>
+      <w:r>
+        <w:rPr>
+          <w:lang w:val="es-MX"/>
+        </w:rPr>
         <w:t>Problemática Identificada: La panadería se enfrenta a desafíos operativos y de expansión. Actualmente, la gestión de inventario y ventas se realiza de forma manual, lo que limita la precisión y retrasa la toma de decisiones. Además, la panadería tiene un alcance limitado, ya que sus clientes deben visitar la tienda física o hacer pedidos telefónicos. Sin un sistema digital, es difícil atender a nuevos clientes y gestionar las relaciones existentes.</w:t>
       </w:r>
     </w:p>
@@ -475,10 +622,14 @@
       <w:pPr>
         <w:pStyle w:val="Normal"/>
         <w:jc w:val="both"/>
-        <w:rPr/>
-      </w:pPr>
-      <w:r>
-        <w:rPr/>
+        <w:rPr>
+          <w:lang w:val="es-MX"/>
+        </w:rPr>
+      </w:pPr>
+      <w:r>
+        <w:rPr>
+          <w:lang w:val="es-MX"/>
+        </w:rPr>
         <w:t>Abordaje con AWS: La migración a AWS permitirá a la panadería superar estos desafíos mediante el uso de servicios de nube y herramientas digitales. Aquí se detalla el abordaje:</w:t>
       </w:r>
     </w:p>
@@ -490,10 +641,14 @@
           <w:numId w:val="10"/>
         </w:numPr>
         <w:jc w:val="both"/>
-        <w:rPr/>
-      </w:pPr>
-      <w:r>
-        <w:rPr/>
+        <w:rPr>
+          <w:lang w:val="es-MX"/>
+        </w:rPr>
+      </w:pPr>
+      <w:r>
+        <w:rPr>
+          <w:lang w:val="es-MX"/>
+        </w:rPr>
         <w:t>Automatización del Inventario: Utilizando AWS Lambda y Amazon RDS, se automatizará el seguimiento del inventario. Cada vez que se realice una venta, el sistema actualizará el inventario en tiempo real, evitando errores manuales y reduciendo el riesgo de agotamiento de stock.</w:t>
       </w:r>
     </w:p>
@@ -505,10 +660,14 @@
           <w:numId w:val="10"/>
         </w:numPr>
         <w:jc w:val="both"/>
-        <w:rPr/>
-      </w:pPr>
-      <w:r>
-        <w:rPr/>
+        <w:rPr>
+          <w:lang w:val="es-MX"/>
+        </w:rPr>
+      </w:pPr>
+      <w:r>
+        <w:rPr>
+          <w:lang w:val="es-MX"/>
+        </w:rPr>
         <w:t>Implementación de un Sistema de Pedidos en Línea: Con Amazon S3 y AWS Amplify, se desarrollará una página web donde los clientes puedan realizar pedidos en línea. Esto permitirá a los clientes ver los productos disponibles, realizar pedidos y elegir entre recoger en tienda o recibir a domicilio.</w:t>
       </w:r>
     </w:p>
@@ -520,10 +679,14 @@
           <w:numId w:val="10"/>
         </w:numPr>
         <w:jc w:val="both"/>
-        <w:rPr/>
-      </w:pPr>
-      <w:r>
-        <w:rPr/>
+        <w:rPr>
+          <w:lang w:val="es-MX"/>
+        </w:rPr>
+      </w:pPr>
+      <w:r>
+        <w:rPr>
+          <w:lang w:val="es-MX"/>
+        </w:rPr>
         <w:t>Analítica de Datos: Usando Amazon QuickSight, se analizarán los datos de ventas para identificar patrones de consumo y preferencias de los clientes. Esto ayudará a la panadería a personalizar sus promociones y mejorar la oferta de productos.</w:t>
       </w:r>
     </w:p>
@@ -535,10 +698,14 @@
           <w:numId w:val="10"/>
         </w:numPr>
         <w:jc w:val="both"/>
-        <w:rPr/>
-      </w:pPr>
-      <w:r>
-        <w:rPr/>
+        <w:rPr>
+          <w:lang w:val="es-MX"/>
+        </w:rPr>
+      </w:pPr>
+      <w:r>
+        <w:rPr>
+          <w:lang w:val="es-MX"/>
+        </w:rPr>
         <w:t>Seguridad y Respaldo de Datos: AWS Backup y AWS IAM garantizarán que los datos estén respaldados de forma segura y accesibles únicamente a personal autorizado. Esto permite mantener la información del negocio protegida y reducir el riesgo de pérdida de datos.</w:t>
       </w:r>
     </w:p>
@@ -550,10 +717,14 @@
           <w:numId w:val="10"/>
         </w:numPr>
         <w:jc w:val="both"/>
-        <w:rPr/>
-      </w:pPr>
-      <w:r>
-        <w:rPr/>
+        <w:rPr>
+          <w:lang w:val="es-MX"/>
+        </w:rPr>
+      </w:pPr>
+      <w:r>
+        <w:rPr>
+          <w:lang w:val="es-MX"/>
+        </w:rPr>
         <w:t>Escalabilidad: La infraestructura en AWS permitirá que la panadería pueda escalar sus operaciones según la demanda, sin preocuparse por la capacidad de almacenamiento o procesamiento. Amazon EC2 se usará para ajustar la capacidad de procesamiento según el volumen de pedidos.</w:t>
       </w:r>
     </w:p>
@@ -607,10 +778,14 @@
       <w:pPr>
         <w:pStyle w:val="Normal"/>
         <w:jc w:val="both"/>
-        <w:rPr/>
-      </w:pPr>
-      <w:r>
-        <w:rPr/>
+        <w:rPr>
+          <w:lang w:val="es-MX"/>
+        </w:rPr>
+      </w:pPr>
+      <w:r>
+        <w:rPr>
+          <w:lang w:val="es-MX"/>
+        </w:rPr>
         <w:t>Implementar un sistema de pedidos en línea para aumentar las ventas no presenciales. Incrementado las ventas en línea en un 30% en comparación con las ventas actuales por teléfono o correo electrónico. Utilizado servicio de AWS para crear una plataforma de pedidos eficiente y fácil de usar, Ampliando el alcance del negocio y satisfaciendo la creciente demanda de compras en línea. Logrando este aumento en los primeros 6 meses después de la implementación.</w:t>
       </w:r>
     </w:p>
@@ -618,7 +793,9 @@
       <w:pPr>
         <w:pStyle w:val="Normal"/>
         <w:jc w:val="both"/>
-        <w:rPr/>
+        <w:rPr>
+          <w:lang w:val="es-MX"/>
+        </w:rPr>
       </w:pPr>
       <w:r>
         <w:rPr>
@@ -629,7 +806,9 @@
         <w:t>S</w:t>
       </w:r>
       <w:r>
-        <w:rPr/>
+        <w:rPr>
+          <w:lang w:val="es-MX"/>
+        </w:rPr>
         <w:t>ervicios de AWS:</w:t>
       </w:r>
     </w:p>
@@ -641,10 +820,14 @@
           <w:numId w:val="11"/>
         </w:numPr>
         <w:jc w:val="both"/>
-        <w:rPr/>
-      </w:pPr>
-      <w:r>
-        <w:rPr/>
+        <w:rPr>
+          <w:lang w:val="es-MX"/>
+        </w:rPr>
+      </w:pPr>
+      <w:r>
+        <w:rPr>
+          <w:lang w:val="es-MX"/>
+        </w:rPr>
         <w:t>Amazon EC2 para alojar el sitio web</w:t>
       </w:r>
     </w:p>
@@ -656,10 +839,14 @@
           <w:numId w:val="11"/>
         </w:numPr>
         <w:jc w:val="both"/>
-        <w:rPr/>
-      </w:pPr>
-      <w:r>
-        <w:rPr/>
+        <w:rPr>
+          <w:lang w:val="es-MX"/>
+        </w:rPr>
+      </w:pPr>
+      <w:r>
+        <w:rPr>
+          <w:lang w:val="es-MX"/>
+        </w:rPr>
         <w:t>Amazon RDS para la base de datos de productos y pedidos</w:t>
       </w:r>
     </w:p>
@@ -671,10 +858,14 @@
           <w:numId w:val="11"/>
         </w:numPr>
         <w:jc w:val="both"/>
-        <w:rPr/>
-      </w:pPr>
-      <w:r>
-        <w:rPr/>
+        <w:rPr>
+          <w:lang w:val="es-MX"/>
+        </w:rPr>
+      </w:pPr>
+      <w:r>
+        <w:rPr>
+          <w:lang w:val="es-MX"/>
+        </w:rPr>
         <w:t>AWS Lambda para procesar pedidos</w:t>
       </w:r>
     </w:p>
@@ -682,10 +873,14 @@
       <w:pPr>
         <w:pStyle w:val="Normal"/>
         <w:jc w:val="both"/>
-        <w:rPr/>
-      </w:pPr>
-      <w:r>
-        <w:rPr/>
+        <w:rPr>
+          <w:lang w:val="es-MX"/>
+        </w:rPr>
+      </w:pPr>
+      <w:r>
+        <w:rPr>
+          <w:lang w:val="es-MX"/>
+        </w:rPr>
       </w:r>
     </w:p>
     <w:p>
@@ -717,10 +912,14 @@
       <w:pPr>
         <w:pStyle w:val="Normal"/>
         <w:jc w:val="both"/>
-        <w:rPr/>
-      </w:pPr>
-      <w:r>
-        <w:rPr/>
+        <w:rPr>
+          <w:lang w:val="es-MX"/>
+        </w:rPr>
+      </w:pPr>
+      <w:r>
+        <w:rPr>
+          <w:lang w:val="es-MX"/>
+        </w:rPr>
         <w:t>Implementar un sistema de gestión de inventario en tiempo real. Reduciendo el desperdicio de productos perecederos en un 20% y los casos de falta de stock en un 15%. Utilizar servicios de AWS para rastrear y analizar el inventario en tiempo real. Mejorando la eficiencia operativa y reducción costos. Alcanzando estos porcentajes de reducción en los primeros 4 meses después de la implementación.</w:t>
       </w:r>
     </w:p>
@@ -728,10 +927,14 @@
       <w:pPr>
         <w:pStyle w:val="Normal"/>
         <w:jc w:val="both"/>
-        <w:rPr/>
-      </w:pPr>
-      <w:r>
-        <w:rPr/>
+        <w:rPr>
+          <w:lang w:val="es-MX"/>
+        </w:rPr>
+      </w:pPr>
+      <w:r>
+        <w:rPr>
+          <w:lang w:val="es-MX"/>
+        </w:rPr>
         <w:t>Servicios de AWS:</w:t>
       </w:r>
     </w:p>
@@ -743,11 +946,27 @@
           <w:numId w:val="10"/>
         </w:numPr>
         <w:jc w:val="both"/>
-        <w:rPr/>
-      </w:pPr>
-      <w:r>
-        <w:rPr/>
-        <w:t>Amazon DynamoDB para el seguimiento de inventario en tiempo real</w:t>
+        <w:rPr>
+          <w:lang w:val="es-MX"/>
+        </w:rPr>
+      </w:pPr>
+      <w:r>
+        <w:rPr>
+          <w:lang w:val="es-MX"/>
+        </w:rPr>
+        <w:t xml:space="preserve">Amazon </w:t>
+      </w:r>
+      <w:r>
+        <w:rPr>
+          <w:lang w:val="es-MX"/>
+        </w:rPr>
+        <w:t>RDS</w:t>
+      </w:r>
+      <w:r>
+        <w:rPr>
+          <w:lang w:val="es-MX"/>
+        </w:rPr>
+        <w:t xml:space="preserve"> para el seguimiento de inventario en tiempo real</w:t>
       </w:r>
     </w:p>
     <w:p>
@@ -758,10 +977,14 @@
           <w:numId w:val="10"/>
         </w:numPr>
         <w:jc w:val="both"/>
-        <w:rPr/>
-      </w:pPr>
-      <w:r>
-        <w:rPr/>
+        <w:rPr>
+          <w:lang w:val="es-MX"/>
+        </w:rPr>
+      </w:pPr>
+      <w:r>
+        <w:rPr>
+          <w:lang w:val="es-MX"/>
+        </w:rPr>
         <w:t>AWS IoT Core para conectar dispositivos de seguimiento de inventario</w:t>
       </w:r>
     </w:p>
@@ -773,10 +996,14 @@
           <w:numId w:val="10"/>
         </w:numPr>
         <w:jc w:val="both"/>
-        <w:rPr/>
-      </w:pPr>
-      <w:r>
-        <w:rPr/>
+        <w:rPr>
+          <w:lang w:val="es-MX"/>
+        </w:rPr>
+      </w:pPr>
+      <w:r>
+        <w:rPr>
+          <w:lang w:val="es-MX"/>
+        </w:rPr>
         <w:t>Amazon QuickSight para análisis y visualización de datos de inventario</w:t>
       </w:r>
     </w:p>
@@ -813,10 +1040,14 @@
           <w:numId w:val="10"/>
         </w:numPr>
         <w:jc w:val="both"/>
-        <w:rPr/>
-      </w:pPr>
-      <w:r>
-        <w:rPr/>
+        <w:rPr>
+          <w:lang w:val="es-MX"/>
+        </w:rPr>
+      </w:pPr>
+      <w:r>
+        <w:rPr>
+          <w:lang w:val="es-MX"/>
+        </w:rPr>
         <w:t>Implementar un sistema de fidelización y recomendaciones personalizadas. Aumentando la tasa de retención de clientes en un 25% y el valor promedio de los pedidos en un 15%.</w:t>
       </w:r>
     </w:p>
@@ -828,10 +1059,14 @@
           <w:numId w:val="10"/>
         </w:numPr>
         <w:jc w:val="both"/>
-        <w:rPr/>
-      </w:pPr>
-      <w:r>
-        <w:rPr/>
+        <w:rPr>
+          <w:lang w:val="es-MX"/>
+        </w:rPr>
+      </w:pPr>
+      <w:r>
+        <w:rPr>
+          <w:lang w:val="es-MX"/>
+        </w:rPr>
         <w:t>Utilizar servicios de AWS para analizar el comportamiento de los clientes y ofrecer recomendaciones personalizadas. Fomentando la lealtad del cliente y aumentando las ventas por cliente. Logrando estos aumentos en los primeros 8 meses después de la implementación.</w:t>
       </w:r>
     </w:p>
@@ -843,10 +1078,14 @@
           <w:numId w:val="10"/>
         </w:numPr>
         <w:jc w:val="both"/>
-        <w:rPr/>
-      </w:pPr>
-      <w:r>
-        <w:rPr/>
+        <w:rPr>
+          <w:lang w:val="es-MX"/>
+        </w:rPr>
+      </w:pPr>
+      <w:r>
+        <w:rPr>
+          <w:lang w:val="es-MX"/>
+        </w:rPr>
         <w:t>Servicios de AWS:</w:t>
       </w:r>
     </w:p>
@@ -858,10 +1097,14 @@
           <w:numId w:val="10"/>
         </w:numPr>
         <w:jc w:val="both"/>
-        <w:rPr/>
-      </w:pPr>
-      <w:r>
-        <w:rPr/>
+        <w:rPr>
+          <w:lang w:val="es-MX"/>
+        </w:rPr>
+      </w:pPr>
+      <w:r>
+        <w:rPr>
+          <w:lang w:val="es-MX"/>
+        </w:rPr>
         <w:t>Amazon Personalize para recomendaciones de productos personalizadas</w:t>
       </w:r>
     </w:p>
@@ -873,10 +1116,14 @@
           <w:numId w:val="10"/>
         </w:numPr>
         <w:jc w:val="both"/>
-        <w:rPr/>
-      </w:pPr>
-      <w:r>
-        <w:rPr/>
+        <w:rPr>
+          <w:lang w:val="es-MX"/>
+        </w:rPr>
+      </w:pPr>
+      <w:r>
+        <w:rPr>
+          <w:lang w:val="es-MX"/>
+        </w:rPr>
         <w:t>Amazon Pinpoint para campañas de marketing personalizadas</w:t>
       </w:r>
     </w:p>
@@ -888,10 +1135,14 @@
           <w:numId w:val="10"/>
         </w:numPr>
         <w:jc w:val="both"/>
-        <w:rPr/>
-      </w:pPr>
-      <w:r>
-        <w:rPr/>
+        <w:rPr>
+          <w:lang w:val="es-MX"/>
+        </w:rPr>
+      </w:pPr>
+      <w:r>
+        <w:rPr>
+          <w:lang w:val="es-MX"/>
+        </w:rPr>
         <w:t>Amazon SageMaker para análisis predictivo del comportamiento del cliente</w:t>
       </w:r>
     </w:p>
@@ -903,10 +1154,14 @@
           <w:numId w:val="10"/>
         </w:numPr>
         <w:jc w:val="both"/>
-        <w:rPr/>
-      </w:pPr>
-      <w:r>
-        <w:rPr/>
+        <w:rPr>
+          <w:lang w:val="es-MX"/>
+        </w:rPr>
+      </w:pPr>
+      <w:r>
+        <w:rPr>
+          <w:lang w:val="es-MX"/>
+        </w:rPr>
         <w:t>Amazon SNS para notificaciones y actualizaciones de pedidos</w:t>
       </w:r>
     </w:p>
@@ -914,40 +1169,56 @@
       <w:pPr>
         <w:pStyle w:val="Normal"/>
         <w:jc w:val="both"/>
-        <w:rPr/>
-      </w:pPr>
-      <w:r>
-        <w:rPr/>
+        <w:rPr>
+          <w:lang w:val="es-MX"/>
+        </w:rPr>
+      </w:pPr>
+      <w:r>
+        <w:rPr>
+          <w:lang w:val="es-MX"/>
+        </w:rPr>
       </w:r>
     </w:p>
     <w:p>
       <w:pPr>
         <w:pStyle w:val="Normal"/>
         <w:jc w:val="both"/>
-        <w:rPr/>
-      </w:pPr>
-      <w:r>
-        <w:rPr/>
+        <w:rPr>
+          <w:lang w:val="es-MX"/>
+        </w:rPr>
+      </w:pPr>
+      <w:r>
+        <w:rPr>
+          <w:lang w:val="es-MX"/>
+        </w:rPr>
       </w:r>
     </w:p>
     <w:p>
       <w:pPr>
         <w:pStyle w:val="Normal"/>
         <w:jc w:val="both"/>
-        <w:rPr/>
-      </w:pPr>
-      <w:r>
-        <w:rPr/>
+        <w:rPr>
+          <w:lang w:val="es-MX"/>
+        </w:rPr>
+      </w:pPr>
+      <w:r>
+        <w:rPr>
+          <w:lang w:val="es-MX"/>
+        </w:rPr>
       </w:r>
     </w:p>
     <w:p>
       <w:pPr>
         <w:pStyle w:val="Normal"/>
         <w:jc w:val="both"/>
-        <w:rPr/>
-      </w:pPr>
-      <w:r>
-        <w:rPr/>
+        <w:rPr>
+          <w:lang w:val="es-MX"/>
+        </w:rPr>
+      </w:pPr>
+      <w:r>
+        <w:rPr>
+          <w:lang w:val="es-MX"/>
+        </w:rPr>
       </w:r>
     </w:p>
     <w:p>
@@ -1253,7 +1524,7 @@
           <w:rFonts w:eastAsia="Times New Roman" w:cs="Times New Roman"/>
           <w:sz w:val="24"/>
           <w:szCs w:val="24"/>
-          <w:lang w:eastAsia="es-MX"/>
+          <w:lang w:val="es-MX" w:eastAsia="es-MX"/>
         </w:rPr>
       </w:r>
     </w:p>
@@ -1273,7 +1544,7 @@
           <w:rFonts w:eastAsia="Times New Roman" w:cs="Times New Roman"/>
           <w:sz w:val="24"/>
           <w:szCs w:val="24"/>
-          <w:lang w:eastAsia="es-MX"/>
+          <w:lang w:val="es-MX" w:eastAsia="es-MX"/>
         </w:rPr>
       </w:r>
     </w:p>
@@ -1293,7 +1564,7 @@
           <w:rFonts w:eastAsia="Times New Roman" w:cs="Times New Roman"/>
           <w:sz w:val="24"/>
           <w:szCs w:val="24"/>
-          <w:lang w:eastAsia="es-MX"/>
+          <w:lang w:val="es-MX" w:eastAsia="es-MX"/>
         </w:rPr>
       </w:r>
     </w:p>
@@ -1313,7 +1584,7 @@
           <w:rFonts w:eastAsia="Times New Roman" w:cs="Times New Roman"/>
           <w:sz w:val="24"/>
           <w:szCs w:val="24"/>
-          <w:lang w:eastAsia="es-MX"/>
+          <w:lang w:val="es-MX" w:eastAsia="es-MX"/>
         </w:rPr>
       </w:r>
     </w:p>
@@ -1358,15 +1629,15 @@
         <w:tblLook w:firstRow="1" w:noVBand="1" w:lastRow="0" w:firstColumn="1" w:lastColumn="0" w:noHBand="0" w:val="04a0"/>
       </w:tblPr>
       <w:tblGrid>
-        <w:gridCol w:w="2880"/>
-        <w:gridCol w:w="2880"/>
-        <w:gridCol w:w="3705"/>
+        <w:gridCol w:w="2310"/>
+        <w:gridCol w:w="3240"/>
+        <w:gridCol w:w="3915"/>
       </w:tblGrid>
       <w:tr>
         <w:trPr/>
         <w:tc>
           <w:tcPr>
-            <w:tcW w:w="2880" w:type="dxa"/>
+            <w:tcW w:w="2310" w:type="dxa"/>
             <w:tcBorders/>
           </w:tcPr>
           <w:p>
@@ -1384,7 +1655,7 @@
         </w:tc>
         <w:tc>
           <w:tcPr>
-            <w:tcW w:w="2880" w:type="dxa"/>
+            <w:tcW w:w="3240" w:type="dxa"/>
             <w:tcBorders/>
           </w:tcPr>
           <w:p>
@@ -1402,7 +1673,7 @@
         </w:tc>
         <w:tc>
           <w:tcPr>
-            <w:tcW w:w="3705" w:type="dxa"/>
+            <w:tcW w:w="3915" w:type="dxa"/>
             <w:tcBorders/>
           </w:tcPr>
           <w:p>
@@ -1423,7 +1694,7 @@
         <w:trPr/>
         <w:tc>
           <w:tcPr>
-            <w:tcW w:w="2880" w:type="dxa"/>
+            <w:tcW w:w="2310" w:type="dxa"/>
             <w:tcBorders/>
           </w:tcPr>
           <w:p>
@@ -1441,7 +1712,7 @@
         </w:tc>
         <w:tc>
           <w:tcPr>
-            <w:tcW w:w="2880" w:type="dxa"/>
+            <w:tcW w:w="3240" w:type="dxa"/>
             <w:tcBorders/>
           </w:tcPr>
           <w:p>
@@ -1459,7 +1730,7 @@
         </w:tc>
         <w:tc>
           <w:tcPr>
-            <w:tcW w:w="3705" w:type="dxa"/>
+            <w:tcW w:w="3915" w:type="dxa"/>
             <w:tcBorders/>
           </w:tcPr>
           <w:p>
@@ -1482,7 +1753,7 @@
         <w:trPr/>
         <w:tc>
           <w:tcPr>
-            <w:tcW w:w="2880" w:type="dxa"/>
+            <w:tcW w:w="2310" w:type="dxa"/>
             <w:tcBorders/>
           </w:tcPr>
           <w:p>
@@ -1500,7 +1771,7 @@
         </w:tc>
         <w:tc>
           <w:tcPr>
-            <w:tcW w:w="2880" w:type="dxa"/>
+            <w:tcW w:w="3240" w:type="dxa"/>
             <w:tcBorders/>
           </w:tcPr>
           <w:p>
@@ -1518,7 +1789,7 @@
         </w:tc>
         <w:tc>
           <w:tcPr>
-            <w:tcW w:w="3705" w:type="dxa"/>
+            <w:tcW w:w="3915" w:type="dxa"/>
             <w:tcBorders/>
           </w:tcPr>
           <w:p>
@@ -1543,7 +1814,7 @@
         <w:trPr/>
         <w:tc>
           <w:tcPr>
-            <w:tcW w:w="2880" w:type="dxa"/>
+            <w:tcW w:w="2310" w:type="dxa"/>
             <w:tcBorders/>
           </w:tcPr>
           <w:p>
@@ -1561,7 +1832,7 @@
         </w:tc>
         <w:tc>
           <w:tcPr>
-            <w:tcW w:w="2880" w:type="dxa"/>
+            <w:tcW w:w="3240" w:type="dxa"/>
             <w:tcBorders/>
           </w:tcPr>
           <w:p>
@@ -1579,7 +1850,7 @@
         </w:tc>
         <w:tc>
           <w:tcPr>
-            <w:tcW w:w="3705" w:type="dxa"/>
+            <w:tcW w:w="3915" w:type="dxa"/>
             <w:tcBorders/>
           </w:tcPr>
           <w:p>
@@ -1604,7 +1875,7 @@
         <w:trPr/>
         <w:tc>
           <w:tcPr>
-            <w:tcW w:w="2880" w:type="dxa"/>
+            <w:tcW w:w="2310" w:type="dxa"/>
             <w:tcBorders/>
           </w:tcPr>
           <w:p>
@@ -1622,7 +1893,7 @@
         </w:tc>
         <w:tc>
           <w:tcPr>
-            <w:tcW w:w="2880" w:type="dxa"/>
+            <w:tcW w:w="3240" w:type="dxa"/>
             <w:tcBorders/>
           </w:tcPr>
           <w:p>
@@ -1640,7 +1911,7 @@
         </w:tc>
         <w:tc>
           <w:tcPr>
-            <w:tcW w:w="3705" w:type="dxa"/>
+            <w:tcW w:w="3915" w:type="dxa"/>
             <w:tcBorders/>
           </w:tcPr>
           <w:p>
@@ -1667,7 +1938,7 @@
         <w:trPr/>
         <w:tc>
           <w:tcPr>
-            <w:tcW w:w="2880" w:type="dxa"/>
+            <w:tcW w:w="2310" w:type="dxa"/>
             <w:tcBorders/>
           </w:tcPr>
           <w:p>
@@ -1685,7 +1956,7 @@
         </w:tc>
         <w:tc>
           <w:tcPr>
-            <w:tcW w:w="2880" w:type="dxa"/>
+            <w:tcW w:w="3240" w:type="dxa"/>
             <w:tcBorders/>
           </w:tcPr>
           <w:p>
@@ -1703,7 +1974,7 @@
         </w:tc>
         <w:tc>
           <w:tcPr>
-            <w:tcW w:w="3705" w:type="dxa"/>
+            <w:tcW w:w="3915" w:type="dxa"/>
             <w:tcBorders/>
           </w:tcPr>
           <w:p>
@@ -1751,7 +2022,9 @@
         <w:pStyle w:val="Normal"/>
         <w:ind w:hanging="0" w:left="0" w:right="0"/>
         <w:jc w:val="center"/>
-        <w:rPr/>
+        <w:rPr>
+          <w:lang w:val="es-MX"/>
+        </w:rPr>
       </w:pPr>
       <w:r>
         <w:drawing>
@@ -1806,21 +2079,7 @@
           <w:kern w:val="0"/>
           <w:lang w:val="es-MX" w:eastAsia="en-US" w:bidi="ar-SA"/>
         </w:rPr>
-        <w:t xml:space="preserve">Link : </w:t>
-      </w:r>
-      <w:r>
-        <w:rPr>
-          <w:kern w:val="0"/>
-          <w:lang w:val="es-MX" w:eastAsia="en-US" w:bidi="ar-SA"/>
-        </w:rPr>
-        <w:t>https://calculator.aws/#/estimate?nc2=h_ql_pr_calc&amp;id=28c22f0a8bf87ab8a94331c4672e7d9aec1ac633</w:t>
-      </w:r>
-      <w:r>
-        <w:rPr>
-          <w:kern w:val="0"/>
-          <w:lang w:val="es-MX" w:eastAsia="en-US" w:bidi="ar-SA"/>
-        </w:rPr>
-        <w:t xml:space="preserve"> </w:t>
+        <w:t xml:space="preserve">Link : https://calculator.aws/#/estimate?nc2=h_ql_pr_calc&amp;id=28c22f0a8bf87ab8a94331c4672e7d9aec1ac633 </w:t>
       </w:r>
     </w:p>
     <w:p>
@@ -1834,7 +2093,10 @@
         </w:rPr>
       </w:pPr>
       <w:r>
-        <w:rPr/>
+        <w:rPr>
+          <w:kern w:val="0"/>
+          <w:lang w:val="es-MX" w:eastAsia="en-US" w:bidi="ar-SA"/>
+        </w:rPr>
       </w:r>
     </w:p>
     <w:p>
@@ -1872,285 +2134,53 @@
         </w:rPr>
       </w:pPr>
       <w:r>
-        <w:rPr>
-          <w:kern w:val="0"/>
-          <w:lang w:val="es-MX" w:eastAsia="en-US" w:bidi="ar-SA"/>
-        </w:rPr>
-      </w:r>
-    </w:p>
-    <w:p>
-      <w:pPr>
-        <w:pStyle w:val="Heading1"/>
-        <w:widowControl/>
-        <w:suppressAutoHyphens w:val="true"/>
-        <w:bidi w:val="0"/>
-        <w:spacing w:lineRule="auto" w:line="276"/>
-        <w:jc w:val="both"/>
-        <w:rPr>
-          <w:kern w:val="0"/>
-          <w:lang w:val="es-MX" w:eastAsia="en-US" w:bidi="ar-SA"/>
-        </w:rPr>
-      </w:pPr>
-      <w:r>
-        <w:rPr>
-          <w:kern w:val="0"/>
-          <w:lang w:val="es-MX" w:eastAsia="en-US" w:bidi="ar-SA"/>
-        </w:rPr>
-      </w:r>
-    </w:p>
-    <w:p>
-      <w:pPr>
-        <w:pStyle w:val="Heading1"/>
-        <w:widowControl/>
-        <w:suppressAutoHyphens w:val="true"/>
-        <w:bidi w:val="0"/>
-        <w:spacing w:lineRule="auto" w:line="276"/>
-        <w:jc w:val="both"/>
-        <w:rPr>
-          <w:kern w:val="0"/>
-          <w:lang w:val="es-MX" w:eastAsia="en-US" w:bidi="ar-SA"/>
-        </w:rPr>
-      </w:pPr>
-      <w:r>
-        <w:rPr>
-          <w:kern w:val="0"/>
-          <w:lang w:val="es-MX" w:eastAsia="en-US" w:bidi="ar-SA"/>
-        </w:rPr>
-      </w:r>
-    </w:p>
-    <w:p>
-      <w:pPr>
-        <w:pStyle w:val="Heading1"/>
-        <w:widowControl/>
-        <w:suppressAutoHyphens w:val="true"/>
-        <w:bidi w:val="0"/>
-        <w:spacing w:lineRule="auto" w:line="276"/>
-        <w:jc w:val="both"/>
-        <w:rPr>
-          <w:kern w:val="0"/>
-          <w:lang w:val="es-MX" w:eastAsia="en-US" w:bidi="ar-SA"/>
-        </w:rPr>
-      </w:pPr>
-      <w:r>
-        <w:rPr>
-          <w:kern w:val="0"/>
-          <w:lang w:val="es-MX" w:eastAsia="en-US" w:bidi="ar-SA"/>
-        </w:rPr>
-      </w:r>
-    </w:p>
-    <w:p>
-      <w:pPr>
-        <w:pStyle w:val="Heading1"/>
-        <w:widowControl/>
-        <w:suppressAutoHyphens w:val="true"/>
-        <w:bidi w:val="0"/>
-        <w:spacing w:lineRule="auto" w:line="276"/>
-        <w:jc w:val="both"/>
-        <w:rPr>
-          <w:kern w:val="0"/>
-          <w:lang w:val="es-MX" w:eastAsia="en-US" w:bidi="ar-SA"/>
-        </w:rPr>
-      </w:pPr>
-      <w:r>
-        <w:rPr>
-          <w:kern w:val="0"/>
-          <w:lang w:val="es-MX" w:eastAsia="en-US" w:bidi="ar-SA"/>
-        </w:rPr>
-      </w:r>
-    </w:p>
-    <w:p>
-      <w:pPr>
-        <w:pStyle w:val="Heading1"/>
-        <w:widowControl/>
-        <w:suppressAutoHyphens w:val="true"/>
-        <w:bidi w:val="0"/>
-        <w:spacing w:lineRule="auto" w:line="276"/>
-        <w:jc w:val="both"/>
-        <w:rPr>
-          <w:kern w:val="0"/>
-          <w:lang w:val="es-MX" w:eastAsia="en-US" w:bidi="ar-SA"/>
-        </w:rPr>
-      </w:pPr>
-      <w:r>
-        <w:rPr>
-          <w:kern w:val="0"/>
-          <w:lang w:val="es-MX" w:eastAsia="en-US" w:bidi="ar-SA"/>
-        </w:rPr>
-      </w:r>
-    </w:p>
-    <w:p>
-      <w:pPr>
-        <w:pStyle w:val="Heading1"/>
-        <w:widowControl/>
-        <w:suppressAutoHyphens w:val="true"/>
-        <w:bidi w:val="0"/>
-        <w:spacing w:lineRule="auto" w:line="276"/>
-        <w:jc w:val="both"/>
-        <w:rPr>
-          <w:kern w:val="0"/>
-          <w:lang w:val="es-MX" w:eastAsia="en-US" w:bidi="ar-SA"/>
-        </w:rPr>
-      </w:pPr>
-      <w:r>
-        <w:rPr>
-          <w:kern w:val="0"/>
-          <w:lang w:val="es-MX" w:eastAsia="en-US" w:bidi="ar-SA"/>
-        </w:rPr>
-      </w:r>
-    </w:p>
-    <w:p>
-      <w:pPr>
-        <w:pStyle w:val="Heading1"/>
-        <w:widowControl/>
-        <w:suppressAutoHyphens w:val="true"/>
-        <w:bidi w:val="0"/>
-        <w:spacing w:lineRule="auto" w:line="276"/>
-        <w:jc w:val="both"/>
-        <w:rPr>
-          <w:kern w:val="0"/>
-          <w:lang w:val="es-MX" w:eastAsia="en-US" w:bidi="ar-SA"/>
-        </w:rPr>
-      </w:pPr>
-      <w:r>
-        <w:rPr>
-          <w:kern w:val="0"/>
-          <w:lang w:val="es-MX" w:eastAsia="en-US" w:bidi="ar-SA"/>
-        </w:rPr>
-      </w:r>
-    </w:p>
-    <w:p>
-      <w:pPr>
-        <w:pStyle w:val="Heading1"/>
-        <w:widowControl/>
-        <w:suppressAutoHyphens w:val="true"/>
-        <w:bidi w:val="0"/>
-        <w:spacing w:lineRule="auto" w:line="276"/>
-        <w:jc w:val="both"/>
-        <w:rPr>
-          <w:kern w:val="0"/>
-          <w:lang w:val="es-MX" w:eastAsia="en-US" w:bidi="ar-SA"/>
-        </w:rPr>
-      </w:pPr>
-      <w:r>
-        <w:rPr>
-          <w:kern w:val="0"/>
-          <w:lang w:val="es-MX" w:eastAsia="en-US" w:bidi="ar-SA"/>
-        </w:rPr>
-      </w:r>
-    </w:p>
-    <w:p>
-      <w:pPr>
-        <w:pStyle w:val="Heading1"/>
-        <w:widowControl/>
-        <w:suppressAutoHyphens w:val="true"/>
-        <w:bidi w:val="0"/>
-        <w:spacing w:lineRule="auto" w:line="276"/>
-        <w:jc w:val="both"/>
-        <w:rPr>
-          <w:kern w:val="0"/>
-          <w:lang w:val="es-MX" w:eastAsia="en-US" w:bidi="ar-SA"/>
-        </w:rPr>
-      </w:pPr>
-      <w:r>
-        <w:rPr>
-          <w:kern w:val="0"/>
-          <w:lang w:val="es-MX" w:eastAsia="en-US" w:bidi="ar-SA"/>
-        </w:rPr>
-      </w:r>
-    </w:p>
-    <w:p>
-      <w:pPr>
-        <w:pStyle w:val="Heading1"/>
-        <w:widowControl/>
-        <w:suppressAutoHyphens w:val="true"/>
-        <w:bidi w:val="0"/>
-        <w:spacing w:lineRule="auto" w:line="276"/>
-        <w:jc w:val="both"/>
-        <w:rPr>
-          <w:kern w:val="0"/>
-          <w:lang w:val="es-MX" w:eastAsia="en-US" w:bidi="ar-SA"/>
-        </w:rPr>
-      </w:pPr>
-      <w:r>
-        <w:rPr>
-          <w:kern w:val="0"/>
-          <w:lang w:val="es-MX" w:eastAsia="en-US" w:bidi="ar-SA"/>
-        </w:rPr>
-      </w:r>
-    </w:p>
-    <w:p>
-      <w:pPr>
-        <w:pStyle w:val="Heading1"/>
-        <w:widowControl/>
-        <w:suppressAutoHyphens w:val="true"/>
-        <w:bidi w:val="0"/>
-        <w:spacing w:lineRule="auto" w:line="276"/>
-        <w:jc w:val="both"/>
-        <w:rPr>
-          <w:kern w:val="0"/>
-          <w:lang w:val="es-MX" w:eastAsia="en-US" w:bidi="ar-SA"/>
-        </w:rPr>
-      </w:pPr>
-      <w:r>
-        <w:rPr>
-          <w:kern w:val="0"/>
-          <w:lang w:val="es-MX" w:eastAsia="en-US" w:bidi="ar-SA"/>
-        </w:rPr>
-      </w:r>
-    </w:p>
-    <w:p>
-      <w:pPr>
-        <w:pStyle w:val="Heading1"/>
-        <w:widowControl/>
-        <w:suppressAutoHyphens w:val="true"/>
-        <w:bidi w:val="0"/>
-        <w:spacing w:lineRule="auto" w:line="276"/>
-        <w:jc w:val="both"/>
-        <w:rPr>
-          <w:kern w:val="0"/>
-          <w:lang w:val="es-MX" w:eastAsia="en-US" w:bidi="ar-SA"/>
-        </w:rPr>
-      </w:pPr>
-      <w:r>
-        <w:rPr>
-          <w:kern w:val="0"/>
-          <w:lang w:val="es-MX" w:eastAsia="en-US" w:bidi="ar-SA"/>
-        </w:rPr>
-      </w:r>
-    </w:p>
-    <w:p>
-      <w:pPr>
-        <w:pStyle w:val="Normal"/>
-        <w:widowControl/>
-        <w:suppressAutoHyphens w:val="true"/>
-        <w:bidi w:val="0"/>
-        <w:spacing w:lineRule="auto" w:line="276"/>
-        <w:jc w:val="both"/>
-        <w:rPr>
-          <w:kern w:val="0"/>
-          <w:lang w:val="es-MX" w:eastAsia="en-US" w:bidi="ar-SA"/>
-        </w:rPr>
-      </w:pPr>
-      <w:r>
-        <w:rPr>
-          <w:kern w:val="0"/>
-          <w:lang w:val="es-MX" w:eastAsia="en-US" w:bidi="ar-SA"/>
-        </w:rPr>
-      </w:r>
-    </w:p>
-    <w:p>
-      <w:pPr>
-        <w:pStyle w:val="Heading1"/>
-        <w:widowControl/>
-        <w:suppressAutoHyphens w:val="true"/>
-        <w:bidi w:val="0"/>
-        <w:spacing w:lineRule="auto" w:line="276"/>
-        <w:jc w:val="both"/>
-        <w:rPr>
-          <w:kern w:val="0"/>
-          <w:lang w:val="es-MX" w:eastAsia="en-US" w:bidi="ar-SA"/>
-        </w:rPr>
-      </w:pPr>
+        <w:drawing>
+          <wp:anchor behindDoc="0" distT="0" distB="0" distL="0" distR="0" simplePos="0" locked="0" layoutInCell="0" allowOverlap="1" relativeHeight="4">
+            <wp:simplePos x="0" y="0"/>
+            <wp:positionH relativeFrom="column">
+              <wp:align>center</wp:align>
+            </wp:positionH>
+            <wp:positionV relativeFrom="paragraph">
+              <wp:posOffset>635</wp:posOffset>
+            </wp:positionV>
+            <wp:extent cx="5943600" cy="2051685"/>
+            <wp:effectExtent l="0" t="0" r="0" b="0"/>
+            <wp:wrapSquare wrapText="largest"/>
+            <wp:docPr id="3" name="Imagen3" descr=""/>
+            <wp:cNvGraphicFramePr>
+              <a:graphicFrameLocks xmlns:a="http://schemas.openxmlformats.org/drawingml/2006/main" noChangeAspect="1"/>
+            </wp:cNvGraphicFramePr>
+            <a:graphic xmlns:a="http://schemas.openxmlformats.org/drawingml/2006/main">
+              <a:graphicData uri="http://schemas.openxmlformats.org/drawingml/2006/picture">
+                <pic:pic xmlns:pic="http://schemas.openxmlformats.org/drawingml/2006/picture">
+                  <pic:nvPicPr>
+                    <pic:cNvPr id="3" name="Imagen3" descr=""/>
+                    <pic:cNvPicPr>
+                      <a:picLocks noChangeAspect="1" noChangeArrowheads="1"/>
+                    </pic:cNvPicPr>
+                  </pic:nvPicPr>
+                  <pic:blipFill>
+                    <a:blip r:embed="rId4"/>
+                    <a:stretch>
+                      <a:fillRect/>
+                    </a:stretch>
+                  </pic:blipFill>
+                  <pic:spPr bwMode="auto">
+                    <a:xfrm>
+                      <a:off x="0" y="0"/>
+                      <a:ext cx="5943600" cy="2051685"/>
+                    </a:xfrm>
+                    <a:prstGeom prst="rect">
+                      <a:avLst/>
+                    </a:prstGeom>
+                    <a:noFill/>
+                  </pic:spPr>
+                </pic:pic>
+              </a:graphicData>
+            </a:graphic>
+          </wp:anchor>
+        </w:drawing>
+      </w:r>
       <w:r>
         <w:rPr>
           <w:kern w:val="0"/>
@@ -2197,11 +2227,14 @@
       <w:r>
         <w:rPr>
           <w:rStyle w:val="Strong"/>
+          <w:lang w:val="es-MX"/>
         </w:rPr>
         <w:t>Escalabilidad</w:t>
       </w:r>
       <w:r>
-        <w:rPr/>
+        <w:rPr>
+          <w:lang w:val="es-MX"/>
+        </w:rPr>
         <w:t>: La panadería puede ajustar su infraestructura fácilmente según la demanda, especialmente en temporadas altas (como días festivos) sin preocuparse por la capacidad del servidor.</w:t>
       </w:r>
     </w:p>
@@ -2218,11 +2251,14 @@
       <w:r>
         <w:rPr>
           <w:rStyle w:val="Strong"/>
+          <w:lang w:val="es-MX"/>
         </w:rPr>
         <w:t>Reducción de Costos</w:t>
       </w:r>
       <w:r>
-        <w:rPr/>
+        <w:rPr>
+          <w:lang w:val="es-MX"/>
+        </w:rPr>
         <w:t>: La infraestructura en la nube elimina la necesidad de inversión en hardware físico. Los servicios de AWS se pueden pagar según el uso, optimizando los costos operativos.</w:t>
       </w:r>
     </w:p>
@@ -2239,11 +2275,14 @@
       <w:r>
         <w:rPr>
           <w:rStyle w:val="Strong"/>
+          <w:lang w:val="es-MX"/>
         </w:rPr>
         <w:t>Disponibilidad y Continuidad</w:t>
       </w:r>
       <w:r>
-        <w:rPr/>
+        <w:rPr>
+          <w:lang w:val="es-MX"/>
+        </w:rPr>
         <w:t>: AWS ofrece un tiempo de actividad muy alto y planes de recuperación ante desastres, asegurando que los sistemas críticos (como inventario y pedidos) estén siempre accesibles.</w:t>
       </w:r>
     </w:p>
@@ -2260,11 +2299,14 @@
       <w:r>
         <w:rPr>
           <w:rStyle w:val="Strong"/>
+          <w:lang w:val="es-MX"/>
         </w:rPr>
         <w:t>Seguridad Mejorada</w:t>
       </w:r>
       <w:r>
-        <w:rPr/>
+        <w:rPr>
+          <w:lang w:val="es-MX"/>
+        </w:rPr>
         <w:t>: AWS incluye controles de seguridad integrados como IAM, cifrado de datos y monitoreo, protegiendo la información del cliente y del negocio, lo que es crucial para la confianza de los clientes.</w:t>
       </w:r>
     </w:p>
@@ -2281,11 +2323,14 @@
       <w:r>
         <w:rPr>
           <w:rStyle w:val="Strong"/>
+          <w:lang w:val="es-MX"/>
         </w:rPr>
         <w:t>Automatización</w:t>
       </w:r>
       <w:r>
-        <w:rPr/>
+        <w:rPr>
+          <w:lang w:val="es-MX"/>
+        </w:rPr>
         <w:t>: Servicios como Lambda permiten automatizar tareas repetitivas, como el control de inventarios o el envío de notificaciones, lo que optimiza los procesos operativos.</w:t>
       </w:r>
     </w:p>
@@ -2302,11 +2347,14 @@
       <w:r>
         <w:rPr>
           <w:rStyle w:val="Strong"/>
+          <w:lang w:val="es-MX"/>
         </w:rPr>
         <w:t>Acceso Remoto</w:t>
       </w:r>
       <w:r>
-        <w:rPr/>
+        <w:rPr>
+          <w:lang w:val="es-MX"/>
+        </w:rPr>
         <w:t>: La panadería y su equipo pueden acceder a los sistemas desde cualquier lugar con conexión a Internet, facilitando la gestión de pedidos, inventarios y datos en tiempo real.</w:t>
       </w:r>
     </w:p>
@@ -2323,11 +2371,14 @@
       <w:r>
         <w:rPr>
           <w:rStyle w:val="Strong"/>
+          <w:lang w:val="es-MX"/>
         </w:rPr>
         <w:t>Mejor Experiencia del Cliente</w:t>
       </w:r>
       <w:r>
-        <w:rPr/>
+        <w:rPr>
+          <w:lang w:val="es-MX"/>
+        </w:rPr>
         <w:t>: La disponibilidad y rapidez de los servicios, como pedidos en línea y actualizaciones de stock, mejoran la experiencia del cliente y pueden aumentar la lealtad y satisfacción.</w:t>
       </w:r>
     </w:p>
@@ -2338,12 +2389,19 @@
         <w:suppressAutoHyphens w:val="true"/>
         <w:bidi w:val="0"/>
         <w:spacing w:lineRule="auto" w:line="276"/>
-        <w:jc w:val="left"/>
-        <w:rPr/>
-      </w:pPr>
-      <w:r>
+        <w:jc w:val="both"/>
         <w:rPr>
           <w:kern w:val="0"/>
+          <w:sz w:val="24"/>
+          <w:szCs w:val="22"/>
+          <w:lang w:val="es-MX" w:eastAsia="en-US" w:bidi="ar-SA"/>
+        </w:rPr>
+      </w:pPr>
+      <w:r>
+        <w:rPr>
+          <w:kern w:val="0"/>
+          <w:sz w:val="24"/>
+          <w:szCs w:val="22"/>
           <w:lang w:val="es-MX" w:eastAsia="en-US" w:bidi="ar-SA"/>
         </w:rPr>
         <w:t>Impacto en el Negocio</w:t>
@@ -2362,11 +2420,14 @@
       <w:r>
         <w:rPr>
           <w:rStyle w:val="Strong"/>
+          <w:lang w:val="es-MX"/>
         </w:rPr>
         <w:t>Optimización de Procesos</w:t>
       </w:r>
       <w:r>
-        <w:rPr/>
+        <w:rPr>
+          <w:lang w:val="es-MX"/>
+        </w:rPr>
         <w:t>: Al automatizar y digitalizar procesos como el control de inventario y la gestión de pedidos, el equipo puede dedicarse a mejorar la producción y servicio al cliente.</w:t>
       </w:r>
     </w:p>
@@ -2383,11 +2444,14 @@
       <w:r>
         <w:rPr>
           <w:rStyle w:val="Strong"/>
+          <w:lang w:val="es-MX"/>
         </w:rPr>
         <w:t>Flexibilidad para Expansión</w:t>
       </w:r>
       <w:r>
-        <w:rPr/>
+        <w:rPr>
+          <w:lang w:val="es-MX"/>
+        </w:rPr>
         <w:t>: Si la panadería quiere expandirse o abrir nuevos puntos de venta, la nube permite replicar y adaptar sus sistemas sin necesidad de invertir en infraestructura física para cada ubicación.</w:t>
       </w:r>
     </w:p>
@@ -2404,11 +2468,14 @@
       <w:r>
         <w:rPr>
           <w:rStyle w:val="Strong"/>
+          <w:lang w:val="es-MX"/>
         </w:rPr>
         <w:t>Toma de Decisiones Basada en Datos</w:t>
       </w:r>
       <w:r>
-        <w:rPr/>
+        <w:rPr>
+          <w:lang w:val="es-MX"/>
+        </w:rPr>
         <w:t>: La capacidad de almacenar y analizar datos en la nube permite a la panadería obtener insights clave sobre ventas, preferencias de clientes y rendimiento de productos, facilitando la toma de decisiones estratégicas.</w:t>
       </w:r>
     </w:p>
@@ -2425,11 +2492,14 @@
       <w:r>
         <w:rPr>
           <w:rStyle w:val="Strong"/>
+          <w:lang w:val="es-MX"/>
         </w:rPr>
         <w:t>Competitividad Mejorada</w:t>
       </w:r>
       <w:r>
-        <w:rPr/>
+        <w:rPr>
+          <w:lang w:val="es-MX"/>
+        </w:rPr>
         <w:t>: Implementar tecnología en la nube posiciona a la panadería como un negocio moderno y adaptable, que puede competir con otras empresas que ya ofrecen servicios digitales.</w:t>
       </w:r>
     </w:p>
@@ -2446,11 +2516,14 @@
       <w:r>
         <w:rPr>
           <w:rStyle w:val="Strong"/>
+          <w:lang w:val="es-MX"/>
         </w:rPr>
         <w:t>Agilidad en el Desarrollo de Nuevas Funcionalidades</w:t>
       </w:r>
       <w:r>
-        <w:rPr/>
+        <w:rPr>
+          <w:lang w:val="es-MX"/>
+        </w:rPr>
         <w:t>: Al estar en la nube, la panadería puede integrar nuevos servicios, como un sistema de recompensas para clientes frecuentes o una aplicación de pedidos en línea, más rápidamente y sin grandes inversiones iniciales.</w:t>
       </w:r>
     </w:p>
@@ -2467,97 +2540,15 @@
       <w:r>
         <w:rPr>
           <w:rStyle w:val="Strong"/>
+          <w:lang w:val="es-MX"/>
         </w:rPr>
         <w:t>Reducción de Riesgos Operativos</w:t>
       </w:r>
       <w:r>
-        <w:rPr/>
+        <w:rPr>
+          <w:lang w:val="es-MX"/>
+        </w:rPr>
         <w:t>: Con planes de respaldo y recuperación ante desastres en la nube, la panadería reduce el riesgo de pérdida de datos e interrupciones que podrían afectar la continuidad del negocio.</w:t>
-      </w:r>
-    </w:p>
-    <w:p>
-      <w:pPr>
-        <w:pStyle w:val="Heading1"/>
-        <w:jc w:val="both"/>
-        <w:rPr>
-          <w:lang w:val="es-MX"/>
-        </w:rPr>
-      </w:pPr>
-      <w:r>
-        <w:rPr>
-          <w:lang w:val="es-MX"/>
-        </w:rPr>
-        <w:t>10. Buenas practicas</w:t>
-      </w:r>
-    </w:p>
-    <w:p>
-      <w:pPr>
-        <w:pStyle w:val="Heading1"/>
-        <w:jc w:val="both"/>
-        <w:rPr>
-          <w:lang w:val="es-MX"/>
-        </w:rPr>
-      </w:pPr>
-      <w:r>
-        <w:rPr>
-          <w:lang w:val="es-MX"/>
-        </w:rPr>
-      </w:r>
-    </w:p>
-    <w:p>
-      <w:pPr>
-        <w:pStyle w:val="Heading1"/>
-        <w:jc w:val="both"/>
-        <w:rPr>
-          <w:lang w:val="es-MX"/>
-        </w:rPr>
-      </w:pPr>
-      <w:r>
-        <w:rPr>
-          <w:lang w:val="es-MX"/>
-        </w:rPr>
-      </w:r>
-    </w:p>
-    <w:p>
-      <w:pPr>
-        <w:pStyle w:val="Heading1"/>
-        <w:jc w:val="both"/>
-        <w:rPr>
-          <w:lang w:val="es-MX"/>
-        </w:rPr>
-      </w:pPr>
-      <w:r>
-        <w:rPr>
-          <w:lang w:val="es-MX"/>
-        </w:rPr>
-        <w:t>11. Conclusión</w:t>
-      </w:r>
-    </w:p>
-    <w:p>
-      <w:pPr>
-        <w:pStyle w:val="Normal"/>
-        <w:jc w:val="both"/>
-        <w:rPr/>
-      </w:pPr>
-      <w:r>
-        <w:rPr>
-          <w:lang w:val="es-MX"/>
-        </w:rPr>
-        <w:t xml:space="preserve">La transformación digital de la panadería con AWS no solo resolverá problemas operativos actuales, sino que también permitirá un crecimiento a largo plazo. La migración a la nube facilitará la modernización del negocio, mejorará la experiencia del cliente y posicionará a la panadería para enfrentar los desafíos de un mercado cada vez más digital. Permitiendo que la panadería se convierta en un negocio más ágil, eficiente y seguro, mejorando su capacidad de adaptación y su relación con los clientes, lo que puede traducirse en mayores ingresos y fidelización. </w:t>
-      </w:r>
-    </w:p>
-    <w:p>
-      <w:pPr>
-        <w:pStyle w:val="Normal"/>
-        <w:jc w:val="both"/>
-        <w:rPr>
-          <w:lang w:val="es-MX"/>
-        </w:rPr>
-      </w:pPr>
-      <w:r>
-        <w:rPr>
-          <w:lang w:val="es-MX"/>
-        </w:rPr>
       </w:r>
     </w:p>
     <w:p>
@@ -2569,11 +2560,1267 @@
         <w:spacing w:lineRule="auto" w:line="276"/>
         <w:jc w:val="both"/>
         <w:rPr>
-          <w:lang w:val="es-MX"/>
-        </w:rPr>
-      </w:pPr>
-      <w:r>
+          <w:kern w:val="0"/>
+          <w:lang w:val="es-MX" w:eastAsia="en-US" w:bidi="ar-SA"/>
+        </w:rPr>
+      </w:pPr>
+      <w:r>
+        <w:rPr>
+          <w:kern w:val="0"/>
+          <w:lang w:val="es-MX" w:eastAsia="en-US" w:bidi="ar-SA"/>
+        </w:rPr>
+        <w:t>10. Buenas practicas</w:t>
+      </w:r>
+    </w:p>
+    <w:p>
+      <w:pPr>
+        <w:pStyle w:val="Heading3"/>
+        <w:widowControl/>
+        <w:suppressAutoHyphens w:val="true"/>
+        <w:bidi w:val="0"/>
+        <w:spacing w:lineRule="auto" w:line="276"/>
+        <w:jc w:val="both"/>
+        <w:rPr>
+          <w:kern w:val="0"/>
+          <w:lang w:val="es-MX" w:eastAsia="en-US" w:bidi="ar-SA"/>
+        </w:rPr>
+      </w:pPr>
+      <w:r>
+        <w:rPr>
+          <w:rStyle w:val="Strong"/>
+          <w:b/>
+          <w:bCs/>
+          <w:kern w:val="0"/>
+          <w:lang w:val="es-MX" w:eastAsia="en-US" w:bidi="ar-SA"/>
+        </w:rPr>
+        <w:t>Implementar un Sistema de Etiquetado Consistente</w:t>
+      </w:r>
+    </w:p>
+    <w:p>
+      <w:pPr>
+        <w:pStyle w:val="BodyText"/>
+        <w:widowControl/>
+        <w:numPr>
+          <w:ilvl w:val="0"/>
+          <w:numId w:val="13"/>
+        </w:numPr>
+        <w:tabs>
+          <w:tab w:val="clear" w:pos="720"/>
+          <w:tab w:val="left" w:pos="0" w:leader="none"/>
+        </w:tabs>
+        <w:suppressAutoHyphens w:val="true"/>
+        <w:bidi w:val="0"/>
+        <w:spacing w:lineRule="auto" w:line="276"/>
+        <w:ind w:hanging="283" w:left="709"/>
+        <w:jc w:val="both"/>
         <w:rPr/>
+      </w:pPr>
+      <w:r>
+        <w:rPr>
+          <w:rStyle w:val="Strong"/>
+          <w:rFonts w:eastAsia="" w:cs="" w:cstheme="minorBidi" w:eastAsiaTheme="minorEastAsia"/>
+          <w:color w:val="auto"/>
+          <w:kern w:val="0"/>
+          <w:sz w:val="24"/>
+          <w:szCs w:val="22"/>
+          <w:lang w:val="es-MX" w:eastAsia="en-US" w:bidi="ar-SA"/>
+        </w:rPr>
+        <w:t>Etiquetar Recursos</w:t>
+      </w:r>
+      <w:r>
+        <w:rPr>
+          <w:rFonts w:eastAsia="" w:cs="" w:cstheme="minorBidi" w:eastAsiaTheme="minorEastAsia"/>
+          <w:color w:val="auto"/>
+          <w:kern w:val="0"/>
+          <w:sz w:val="24"/>
+          <w:szCs w:val="22"/>
+          <w:lang w:val="es-MX" w:eastAsia="en-US" w:bidi="ar-SA"/>
+        </w:rPr>
+        <w:t xml:space="preserve">: Asegurar de etiquetar todos los recursos de AWS, como instancias EC2, buckets de S3, bases de datos RDS y roles de IAM, con etiquetas relevantes. Las etiquetas comunes incluyen </w:t>
+      </w:r>
+      <w:r>
+        <w:rPr>
+          <w:rStyle w:val="Textooriginal"/>
+          <w:rFonts w:eastAsia="" w:cs="" w:cstheme="minorBidi" w:eastAsiaTheme="minorEastAsia"/>
+          <w:color w:val="auto"/>
+          <w:kern w:val="0"/>
+          <w:sz w:val="24"/>
+          <w:szCs w:val="22"/>
+          <w:lang w:val="es-MX" w:eastAsia="en-US" w:bidi="ar-SA"/>
+        </w:rPr>
+        <w:t>Owner</w:t>
+      </w:r>
+      <w:r>
+        <w:rPr>
+          <w:rFonts w:eastAsia="" w:cs="" w:cstheme="minorBidi" w:eastAsiaTheme="minorEastAsia"/>
+          <w:color w:val="auto"/>
+          <w:kern w:val="0"/>
+          <w:sz w:val="24"/>
+          <w:szCs w:val="22"/>
+          <w:lang w:val="es-MX" w:eastAsia="en-US" w:bidi="ar-SA"/>
+        </w:rPr>
+        <w:t xml:space="preserve">, </w:t>
+      </w:r>
+      <w:r>
+        <w:rPr>
+          <w:rStyle w:val="Textooriginal"/>
+          <w:rFonts w:eastAsia="" w:cs="" w:cstheme="minorBidi" w:eastAsiaTheme="minorEastAsia"/>
+          <w:color w:val="auto"/>
+          <w:kern w:val="0"/>
+          <w:sz w:val="24"/>
+          <w:szCs w:val="22"/>
+          <w:lang w:val="es-MX" w:eastAsia="en-US" w:bidi="ar-SA"/>
+        </w:rPr>
+        <w:t>Environment</w:t>
+      </w:r>
+      <w:r>
+        <w:rPr>
+          <w:rFonts w:eastAsia="" w:cs="" w:cstheme="minorBidi" w:eastAsiaTheme="minorEastAsia"/>
+          <w:color w:val="auto"/>
+          <w:kern w:val="0"/>
+          <w:sz w:val="24"/>
+          <w:szCs w:val="22"/>
+          <w:lang w:val="es-MX" w:eastAsia="en-US" w:bidi="ar-SA"/>
+        </w:rPr>
+        <w:t xml:space="preserve"> (producción, desarrollo), </w:t>
+      </w:r>
+      <w:r>
+        <w:rPr>
+          <w:rStyle w:val="Textooriginal"/>
+          <w:rFonts w:eastAsia="" w:cs="" w:cstheme="minorBidi" w:eastAsiaTheme="minorEastAsia"/>
+          <w:color w:val="auto"/>
+          <w:kern w:val="0"/>
+          <w:sz w:val="24"/>
+          <w:szCs w:val="22"/>
+          <w:lang w:val="es-MX" w:eastAsia="en-US" w:bidi="ar-SA"/>
+        </w:rPr>
+        <w:t>Project</w:t>
+      </w:r>
+      <w:r>
+        <w:rPr>
+          <w:rFonts w:eastAsia="" w:cs="" w:cstheme="minorBidi" w:eastAsiaTheme="minorEastAsia"/>
+          <w:color w:val="auto"/>
+          <w:kern w:val="0"/>
+          <w:sz w:val="24"/>
+          <w:szCs w:val="22"/>
+          <w:lang w:val="es-MX" w:eastAsia="en-US" w:bidi="ar-SA"/>
+        </w:rPr>
+        <w:t xml:space="preserve"> (Panadería AWS), y </w:t>
+      </w:r>
+      <w:r>
+        <w:rPr>
+          <w:rStyle w:val="Textooriginal"/>
+          <w:rFonts w:eastAsia="" w:cs="" w:cstheme="minorBidi" w:eastAsiaTheme="minorEastAsia"/>
+          <w:color w:val="auto"/>
+          <w:kern w:val="0"/>
+          <w:sz w:val="24"/>
+          <w:szCs w:val="22"/>
+          <w:lang w:val="es-MX" w:eastAsia="en-US" w:bidi="ar-SA"/>
+        </w:rPr>
+        <w:t>Cost Center</w:t>
+      </w:r>
+      <w:r>
+        <w:rPr>
+          <w:rFonts w:eastAsia="" w:cs="" w:cstheme="minorBidi" w:eastAsiaTheme="minorEastAsia"/>
+          <w:color w:val="auto"/>
+          <w:kern w:val="0"/>
+          <w:sz w:val="24"/>
+          <w:szCs w:val="22"/>
+          <w:lang w:val="es-MX" w:eastAsia="en-US" w:bidi="ar-SA"/>
+        </w:rPr>
+        <w:t>.</w:t>
+      </w:r>
+    </w:p>
+    <w:p>
+      <w:pPr>
+        <w:pStyle w:val="BodyText"/>
+        <w:widowControl/>
+        <w:numPr>
+          <w:ilvl w:val="0"/>
+          <w:numId w:val="13"/>
+        </w:numPr>
+        <w:tabs>
+          <w:tab w:val="clear" w:pos="720"/>
+          <w:tab w:val="left" w:pos="0" w:leader="none"/>
+        </w:tabs>
+        <w:suppressAutoHyphens w:val="true"/>
+        <w:bidi w:val="0"/>
+        <w:spacing w:lineRule="auto" w:line="276"/>
+        <w:ind w:hanging="283" w:left="709"/>
+        <w:jc w:val="both"/>
+        <w:rPr/>
+      </w:pPr>
+      <w:r>
+        <w:rPr>
+          <w:rStyle w:val="Strong"/>
+          <w:rFonts w:eastAsia="" w:cs="" w:cstheme="minorBidi" w:eastAsiaTheme="minorEastAsia"/>
+          <w:color w:val="auto"/>
+          <w:kern w:val="0"/>
+          <w:sz w:val="24"/>
+          <w:szCs w:val="22"/>
+          <w:lang w:val="es-MX" w:eastAsia="en-US" w:bidi="ar-SA"/>
+        </w:rPr>
+        <w:t>Monitoreo y Costeo</w:t>
+      </w:r>
+      <w:r>
+        <w:rPr>
+          <w:rFonts w:eastAsia="" w:cs="" w:cstheme="minorBidi" w:eastAsiaTheme="minorEastAsia"/>
+          <w:color w:val="auto"/>
+          <w:kern w:val="0"/>
+          <w:sz w:val="24"/>
+          <w:szCs w:val="22"/>
+          <w:lang w:val="es-MX" w:eastAsia="en-US" w:bidi="ar-SA"/>
+        </w:rPr>
+        <w:t xml:space="preserve">: Usa estas etiquetas para monitorear el gasto y uso de cada recurso de manera granular a través de </w:t>
+      </w:r>
+      <w:r>
+        <w:rPr>
+          <w:rStyle w:val="Strong"/>
+          <w:rFonts w:eastAsia="" w:cs="" w:cstheme="minorBidi" w:eastAsiaTheme="minorEastAsia"/>
+          <w:color w:val="auto"/>
+          <w:kern w:val="0"/>
+          <w:sz w:val="24"/>
+          <w:szCs w:val="22"/>
+          <w:lang w:val="es-MX" w:eastAsia="en-US" w:bidi="ar-SA"/>
+        </w:rPr>
+        <w:t>AWS Cost Explorer</w:t>
+      </w:r>
+      <w:r>
+        <w:rPr>
+          <w:rFonts w:eastAsia="" w:cs="" w:cstheme="minorBidi" w:eastAsiaTheme="minorEastAsia"/>
+          <w:color w:val="auto"/>
+          <w:kern w:val="0"/>
+          <w:sz w:val="24"/>
+          <w:szCs w:val="22"/>
+          <w:lang w:val="es-MX" w:eastAsia="en-US" w:bidi="ar-SA"/>
+        </w:rPr>
+        <w:t xml:space="preserve"> y </w:t>
+      </w:r>
+      <w:r>
+        <w:rPr>
+          <w:rStyle w:val="Strong"/>
+          <w:rFonts w:eastAsia="" w:cs="" w:cstheme="minorBidi" w:eastAsiaTheme="minorEastAsia"/>
+          <w:color w:val="auto"/>
+          <w:kern w:val="0"/>
+          <w:sz w:val="24"/>
+          <w:szCs w:val="22"/>
+          <w:lang w:val="es-MX" w:eastAsia="en-US" w:bidi="ar-SA"/>
+        </w:rPr>
+        <w:t>AWS Billing and Cost Management</w:t>
+      </w:r>
+      <w:r>
+        <w:rPr>
+          <w:rFonts w:eastAsia="" w:cs="" w:cstheme="minorBidi" w:eastAsiaTheme="minorEastAsia"/>
+          <w:color w:val="auto"/>
+          <w:kern w:val="0"/>
+          <w:sz w:val="24"/>
+          <w:szCs w:val="22"/>
+          <w:lang w:val="es-MX" w:eastAsia="en-US" w:bidi="ar-SA"/>
+        </w:rPr>
+        <w:t>.</w:t>
+      </w:r>
+    </w:p>
+    <w:p>
+      <w:pPr>
+        <w:pStyle w:val="BodyText"/>
+        <w:widowControl/>
+        <w:numPr>
+          <w:ilvl w:val="0"/>
+          <w:numId w:val="13"/>
+        </w:numPr>
+        <w:tabs>
+          <w:tab w:val="clear" w:pos="720"/>
+          <w:tab w:val="left" w:pos="0" w:leader="none"/>
+        </w:tabs>
+        <w:suppressAutoHyphens w:val="true"/>
+        <w:bidi w:val="0"/>
+        <w:spacing w:lineRule="auto" w:line="276"/>
+        <w:ind w:hanging="283" w:left="709"/>
+        <w:jc w:val="both"/>
+        <w:rPr/>
+      </w:pPr>
+      <w:r>
+        <w:rPr>
+          <w:rStyle w:val="Strong"/>
+          <w:rFonts w:eastAsia="" w:cs="" w:cstheme="minorBidi" w:eastAsiaTheme="minorEastAsia"/>
+          <w:color w:val="auto"/>
+          <w:kern w:val="0"/>
+          <w:sz w:val="24"/>
+          <w:szCs w:val="22"/>
+          <w:lang w:val="es-MX" w:eastAsia="en-US" w:bidi="ar-SA"/>
+        </w:rPr>
+        <w:t>Mantenimiento y Auditoría</w:t>
+      </w:r>
+      <w:r>
+        <w:rPr>
+          <w:rFonts w:eastAsia="" w:cs="" w:cstheme="minorBidi" w:eastAsiaTheme="minorEastAsia"/>
+          <w:color w:val="auto"/>
+          <w:kern w:val="0"/>
+          <w:sz w:val="24"/>
+          <w:szCs w:val="22"/>
+          <w:lang w:val="es-MX" w:eastAsia="en-US" w:bidi="ar-SA"/>
+        </w:rPr>
+        <w:t>: Establece un estándar de etiquetado y realiza auditorías regulares para asegurar que los recursos estén etiquetados correctamente, lo que facilita el mantenimiento, la resolución de problemas y la asignación de costos.</w:t>
+      </w:r>
+    </w:p>
+    <w:p>
+      <w:pPr>
+        <w:pStyle w:val="BodyText"/>
+        <w:widowControl/>
+        <w:suppressAutoHyphens w:val="true"/>
+        <w:bidi w:val="0"/>
+        <w:spacing w:lineRule="auto" w:line="276"/>
+        <w:jc w:val="both"/>
+        <w:rPr>
+          <w:rFonts w:ascii="Times New Roman" w:hAnsi="Times New Roman" w:eastAsia="" w:cs="" w:cstheme="minorBidi" w:eastAsiaTheme="minorEastAsia"/>
+          <w:color w:val="auto"/>
+          <w:kern w:val="0"/>
+          <w:sz w:val="24"/>
+          <w:szCs w:val="22"/>
+          <w:lang w:val="es-MX" w:eastAsia="en-US" w:bidi="ar-SA"/>
+        </w:rPr>
+      </w:pPr>
+      <w:r>
+        <w:rPr>
+          <w:rFonts w:eastAsia="" w:cs="" w:cstheme="minorBidi" w:eastAsiaTheme="minorEastAsia"/>
+          <w:color w:val="auto"/>
+          <w:kern w:val="0"/>
+          <w:sz w:val="24"/>
+          <w:szCs w:val="22"/>
+          <w:lang w:val="es-MX" w:eastAsia="en-US" w:bidi="ar-SA"/>
+        </w:rPr>
+      </w:r>
+    </w:p>
+    <w:p>
+      <w:pPr>
+        <w:pStyle w:val="Heading3"/>
+        <w:jc w:val="both"/>
+        <w:rPr/>
+      </w:pPr>
+      <w:r>
+        <w:rPr>
+          <w:rStyle w:val="Strong"/>
+          <w:b/>
+          <w:bCs/>
+          <w:lang w:val="es-MX"/>
+        </w:rPr>
+        <w:t>Diseñar para la Escalabilidad</w:t>
+      </w:r>
+    </w:p>
+    <w:p>
+      <w:pPr>
+        <w:pStyle w:val="BodyText"/>
+        <w:numPr>
+          <w:ilvl w:val="0"/>
+          <w:numId w:val="13"/>
+        </w:numPr>
+        <w:tabs>
+          <w:tab w:val="clear" w:pos="720"/>
+          <w:tab w:val="left" w:pos="0" w:leader="none"/>
+        </w:tabs>
+        <w:spacing w:before="0" w:after="0"/>
+        <w:ind w:hanging="283" w:left="709"/>
+        <w:jc w:val="both"/>
+        <w:rPr/>
+      </w:pPr>
+      <w:r>
+        <w:rPr>
+          <w:lang w:val="es-MX"/>
+        </w:rPr>
+        <w:t>Utiliza</w:t>
+      </w:r>
+      <w:r>
+        <w:rPr>
+          <w:lang w:val="es-MX"/>
+        </w:rPr>
+        <w:t>r</w:t>
+      </w:r>
+      <w:r>
+        <w:rPr>
+          <w:lang w:val="es-MX"/>
+        </w:rPr>
+        <w:t xml:space="preserve"> </w:t>
+      </w:r>
+      <w:r>
+        <w:rPr>
+          <w:rStyle w:val="Strong"/>
+          <w:lang w:val="es-MX"/>
+        </w:rPr>
+        <w:t>Auto Scaling</w:t>
+      </w:r>
+      <w:r>
+        <w:rPr>
+          <w:lang w:val="es-MX"/>
+        </w:rPr>
+        <w:t xml:space="preserve"> en instancias EC2 para que el sistema crezca o se reduzca automáticamente en función de la demanda, especialmente durante picos de ventas.</w:t>
+      </w:r>
+    </w:p>
+    <w:p>
+      <w:pPr>
+        <w:pStyle w:val="BodyText"/>
+        <w:numPr>
+          <w:ilvl w:val="0"/>
+          <w:numId w:val="13"/>
+        </w:numPr>
+        <w:tabs>
+          <w:tab w:val="clear" w:pos="720"/>
+          <w:tab w:val="left" w:pos="0" w:leader="none"/>
+        </w:tabs>
+        <w:ind w:hanging="283" w:left="709"/>
+        <w:jc w:val="both"/>
+        <w:rPr/>
+      </w:pPr>
+      <w:r>
+        <w:rPr>
+          <w:lang w:val="es-MX"/>
+        </w:rPr>
+        <w:t>Aprovecha</w:t>
+      </w:r>
+      <w:r>
+        <w:rPr>
+          <w:lang w:val="es-MX"/>
+        </w:rPr>
+        <w:t>r</w:t>
+      </w:r>
+      <w:r>
+        <w:rPr>
+          <w:lang w:val="es-MX"/>
+        </w:rPr>
+        <w:t xml:space="preserve"> servicios sin servidor como </w:t>
+      </w:r>
+      <w:r>
+        <w:rPr>
+          <w:rStyle w:val="Strong"/>
+          <w:lang w:val="es-MX"/>
+        </w:rPr>
+        <w:t>Lambda</w:t>
+      </w:r>
+      <w:r>
+        <w:rPr>
+          <w:lang w:val="es-MX"/>
+        </w:rPr>
+        <w:t xml:space="preserve"> para manejar tareas específicas y de alta demanda sin tener que gestionar infraestructura.</w:t>
+      </w:r>
+    </w:p>
+    <w:p>
+      <w:pPr>
+        <w:pStyle w:val="Heading3"/>
+        <w:spacing w:before="200" w:after="283"/>
+        <w:rPr/>
+      </w:pPr>
+      <w:r>
+        <w:rPr>
+          <w:rStyle w:val="Strong"/>
+          <w:b/>
+          <w:bCs/>
+          <w:lang w:val="es-MX"/>
+        </w:rPr>
+        <w:t>Optimizar los Costos con Administración de Recursos</w:t>
+      </w:r>
+    </w:p>
+    <w:p>
+      <w:pPr>
+        <w:pStyle w:val="BodyText"/>
+        <w:numPr>
+          <w:ilvl w:val="0"/>
+          <w:numId w:val="14"/>
+        </w:numPr>
+        <w:tabs>
+          <w:tab w:val="clear" w:pos="720"/>
+          <w:tab w:val="left" w:pos="0" w:leader="none"/>
+        </w:tabs>
+        <w:spacing w:before="0" w:after="0"/>
+        <w:ind w:hanging="283" w:left="709"/>
+        <w:jc w:val="both"/>
+        <w:rPr>
+          <w:lang w:val="es-MX"/>
+        </w:rPr>
+      </w:pPr>
+      <w:r>
+        <w:rPr>
+          <w:lang w:val="es-MX"/>
+        </w:rPr>
+        <w:t>Monitor</w:t>
+      </w:r>
+      <w:r>
+        <w:rPr>
+          <w:lang w:val="es-MX"/>
+        </w:rPr>
+        <w:t>ear</w:t>
+      </w:r>
+      <w:r>
+        <w:rPr>
+          <w:lang w:val="es-MX"/>
+        </w:rPr>
+        <w:t xml:space="preserve"> el uso de recursos y ajusta los tipos de instancias EC2 según el uso real, liberando aquellas que no se necesiten.</w:t>
+      </w:r>
+    </w:p>
+    <w:p>
+      <w:pPr>
+        <w:pStyle w:val="BodyText"/>
+        <w:numPr>
+          <w:ilvl w:val="0"/>
+          <w:numId w:val="14"/>
+        </w:numPr>
+        <w:tabs>
+          <w:tab w:val="clear" w:pos="720"/>
+          <w:tab w:val="left" w:pos="0" w:leader="none"/>
+        </w:tabs>
+        <w:ind w:hanging="283" w:left="709"/>
+        <w:jc w:val="both"/>
+        <w:rPr/>
+      </w:pPr>
+      <w:r>
+        <w:rPr>
+          <w:lang w:val="es-MX"/>
+        </w:rPr>
+        <w:t>Us</w:t>
+      </w:r>
+      <w:r>
+        <w:rPr>
+          <w:lang w:val="es-MX"/>
+        </w:rPr>
+        <w:t>o de</w:t>
+      </w:r>
+      <w:r>
+        <w:rPr>
+          <w:lang w:val="es-MX"/>
+        </w:rPr>
+        <w:t xml:space="preserve"> </w:t>
+      </w:r>
+      <w:r>
+        <w:rPr>
+          <w:rStyle w:val="Strong"/>
+          <w:lang w:val="es-MX"/>
+        </w:rPr>
+        <w:t>AWS Cost Explorer</w:t>
+      </w:r>
+      <w:r>
+        <w:rPr>
+          <w:lang w:val="es-MX"/>
+        </w:rPr>
+        <w:t xml:space="preserve"> y </w:t>
+      </w:r>
+      <w:r>
+        <w:rPr>
+          <w:rStyle w:val="Strong"/>
+          <w:lang w:val="es-MX"/>
+        </w:rPr>
+        <w:t>AWS Budgets</w:t>
+      </w:r>
+      <w:r>
+        <w:rPr>
+          <w:lang w:val="es-MX"/>
+        </w:rPr>
+        <w:t xml:space="preserve"> para realizar un seguimiento de los costos y establecer alertas para evitar sobrepasar el presupuesto.</w:t>
+      </w:r>
+    </w:p>
+    <w:p>
+      <w:pPr>
+        <w:pStyle w:val="Heading3"/>
+        <w:spacing w:before="200" w:after="283"/>
+        <w:rPr/>
+      </w:pPr>
+      <w:r>
+        <w:rPr>
+          <w:rStyle w:val="Strong"/>
+          <w:b/>
+          <w:bCs/>
+          <w:lang w:val="es-MX"/>
+        </w:rPr>
+        <w:t>Implementar Seguridad en Capas</w:t>
+      </w:r>
+    </w:p>
+    <w:p>
+      <w:pPr>
+        <w:pStyle w:val="BodyText"/>
+        <w:numPr>
+          <w:ilvl w:val="0"/>
+          <w:numId w:val="15"/>
+        </w:numPr>
+        <w:tabs>
+          <w:tab w:val="clear" w:pos="720"/>
+          <w:tab w:val="left" w:pos="0" w:leader="none"/>
+        </w:tabs>
+        <w:spacing w:before="0" w:after="0"/>
+        <w:ind w:hanging="283" w:left="709"/>
+        <w:jc w:val="both"/>
+        <w:rPr/>
+      </w:pPr>
+      <w:r>
+        <w:rPr>
+          <w:lang w:val="es-MX"/>
+        </w:rPr>
+        <w:t>Configura</w:t>
+      </w:r>
+      <w:r>
+        <w:rPr>
+          <w:lang w:val="es-MX"/>
+        </w:rPr>
+        <w:t>r</w:t>
+      </w:r>
+      <w:r>
+        <w:rPr>
+          <w:lang w:val="es-MX"/>
+        </w:rPr>
+        <w:t xml:space="preserve"> </w:t>
+      </w:r>
+      <w:r>
+        <w:rPr>
+          <w:rStyle w:val="Strong"/>
+          <w:lang w:val="es-MX"/>
+        </w:rPr>
+        <w:t>IAM roles</w:t>
+      </w:r>
+      <w:r>
+        <w:rPr>
+          <w:lang w:val="es-MX"/>
+        </w:rPr>
+        <w:t xml:space="preserve"> y políticas con el principio de privilegios mínimos para dar acceso solo a los recursos necesarios.</w:t>
+      </w:r>
+    </w:p>
+    <w:p>
+      <w:pPr>
+        <w:pStyle w:val="BodyText"/>
+        <w:numPr>
+          <w:ilvl w:val="0"/>
+          <w:numId w:val="15"/>
+        </w:numPr>
+        <w:tabs>
+          <w:tab w:val="clear" w:pos="720"/>
+          <w:tab w:val="left" w:pos="0" w:leader="none"/>
+        </w:tabs>
+        <w:spacing w:before="0" w:after="0"/>
+        <w:ind w:hanging="283" w:left="709"/>
+        <w:jc w:val="both"/>
+        <w:rPr/>
+      </w:pPr>
+      <w:r>
+        <w:rPr>
+          <w:lang w:val="es-MX"/>
+        </w:rPr>
+        <w:t>Activa</w:t>
+      </w:r>
+      <w:r>
+        <w:rPr>
+          <w:lang w:val="es-MX"/>
+        </w:rPr>
+        <w:t>r</w:t>
+      </w:r>
+      <w:r>
+        <w:rPr>
+          <w:lang w:val="es-MX"/>
+        </w:rPr>
+        <w:t xml:space="preserve"> </w:t>
+      </w:r>
+      <w:r>
+        <w:rPr>
+          <w:rStyle w:val="Strong"/>
+          <w:lang w:val="es-MX"/>
+        </w:rPr>
+        <w:t>Multi-Factor Authentication (MFA)</w:t>
+      </w:r>
+      <w:r>
+        <w:rPr>
+          <w:lang w:val="es-MX"/>
+        </w:rPr>
+        <w:t xml:space="preserve"> para cuentas de acceso crítico y usa </w:t>
+      </w:r>
+      <w:r>
+        <w:rPr>
+          <w:rStyle w:val="Strong"/>
+          <w:lang w:val="es-MX"/>
+        </w:rPr>
+        <w:t>AWS KMS</w:t>
+      </w:r>
+      <w:r>
+        <w:rPr>
+          <w:lang w:val="es-MX"/>
+        </w:rPr>
+        <w:t xml:space="preserve"> para el cifrado de datos en reposo y en tránsito.</w:t>
+      </w:r>
+    </w:p>
+    <w:p>
+      <w:pPr>
+        <w:pStyle w:val="BodyText"/>
+        <w:numPr>
+          <w:ilvl w:val="0"/>
+          <w:numId w:val="15"/>
+        </w:numPr>
+        <w:tabs>
+          <w:tab w:val="clear" w:pos="720"/>
+          <w:tab w:val="left" w:pos="0" w:leader="none"/>
+        </w:tabs>
+        <w:ind w:hanging="283" w:left="709"/>
+        <w:jc w:val="both"/>
+        <w:rPr>
+          <w:lang w:val="es-MX"/>
+        </w:rPr>
+      </w:pPr>
+      <w:r>
+        <w:rPr>
+          <w:lang w:val="es-MX"/>
+        </w:rPr>
+        <w:t>Realiza</w:t>
+      </w:r>
+      <w:r>
+        <w:rPr>
+          <w:lang w:val="es-MX"/>
+        </w:rPr>
+        <w:t>r</w:t>
+      </w:r>
+      <w:r>
+        <w:rPr>
+          <w:lang w:val="es-MX"/>
+        </w:rPr>
+        <w:t xml:space="preserve"> auditorías regulares de las políticas de IAM para ajustar permisos según los cambios en el equipo y las necesidades del negocio.</w:t>
+      </w:r>
+    </w:p>
+    <w:p>
+      <w:pPr>
+        <w:pStyle w:val="Heading3"/>
+        <w:spacing w:before="200" w:after="283"/>
+        <w:rPr/>
+      </w:pPr>
+      <w:r>
+        <w:rPr>
+          <w:rStyle w:val="Strong"/>
+          <w:b/>
+          <w:bCs/>
+          <w:lang w:val="es-MX"/>
+        </w:rPr>
+        <w:t>Automatizar y Monitorizar el Rendimiento</w:t>
+      </w:r>
+    </w:p>
+    <w:p>
+      <w:pPr>
+        <w:pStyle w:val="BodyText"/>
+        <w:numPr>
+          <w:ilvl w:val="0"/>
+          <w:numId w:val="16"/>
+        </w:numPr>
+        <w:tabs>
+          <w:tab w:val="clear" w:pos="720"/>
+          <w:tab w:val="left" w:pos="0" w:leader="none"/>
+        </w:tabs>
+        <w:spacing w:before="0" w:after="0"/>
+        <w:ind w:hanging="283" w:left="709"/>
+        <w:jc w:val="both"/>
+        <w:rPr/>
+      </w:pPr>
+      <w:r>
+        <w:rPr>
+          <w:lang w:val="es-MX"/>
+        </w:rPr>
+        <w:t>Configura</w:t>
+      </w:r>
+      <w:r>
+        <w:rPr>
+          <w:lang w:val="es-MX"/>
+        </w:rPr>
+        <w:t>r</w:t>
+      </w:r>
+      <w:r>
+        <w:rPr>
+          <w:lang w:val="es-MX"/>
+        </w:rPr>
+        <w:t xml:space="preserve"> </w:t>
+      </w:r>
+      <w:r>
+        <w:rPr>
+          <w:rStyle w:val="Strong"/>
+          <w:lang w:val="es-MX"/>
+        </w:rPr>
+        <w:t>CloudWatch</w:t>
+      </w:r>
+      <w:r>
+        <w:rPr>
+          <w:lang w:val="es-MX"/>
+        </w:rPr>
+        <w:t xml:space="preserve"> para monitorear el rendimiento de las aplicaciones y establecer alertas para métricas importantes, como el tiempo de respuesta de la API o el uso de CPU.</w:t>
+      </w:r>
+    </w:p>
+    <w:p>
+      <w:pPr>
+        <w:pStyle w:val="BodyText"/>
+        <w:numPr>
+          <w:ilvl w:val="0"/>
+          <w:numId w:val="16"/>
+        </w:numPr>
+        <w:tabs>
+          <w:tab w:val="clear" w:pos="720"/>
+          <w:tab w:val="left" w:pos="0" w:leader="none"/>
+        </w:tabs>
+        <w:ind w:hanging="283" w:left="709"/>
+        <w:jc w:val="both"/>
+        <w:rPr/>
+      </w:pPr>
+      <w:r>
+        <w:rPr>
+          <w:lang w:val="es-MX"/>
+        </w:rPr>
+        <w:t>Usa</w:t>
+      </w:r>
+      <w:r>
+        <w:rPr>
+          <w:lang w:val="es-MX"/>
+        </w:rPr>
+        <w:t>r</w:t>
+      </w:r>
+      <w:r>
+        <w:rPr>
+          <w:lang w:val="es-MX"/>
+        </w:rPr>
+        <w:t xml:space="preserve"> </w:t>
+      </w:r>
+      <w:r>
+        <w:rPr>
+          <w:rStyle w:val="Strong"/>
+          <w:lang w:val="es-MX"/>
+        </w:rPr>
+        <w:t>CloudFormation</w:t>
+      </w:r>
+      <w:r>
+        <w:rPr>
+          <w:lang w:val="es-MX"/>
+        </w:rPr>
+        <w:t xml:space="preserve"> para la infraestructura como código, de modo que los entornos sean consistentes y puedan replicarse o recuperarse fácilmente.</w:t>
+      </w:r>
+    </w:p>
+    <w:p>
+      <w:pPr>
+        <w:pStyle w:val="Heading3"/>
+        <w:spacing w:before="200" w:after="283"/>
+        <w:jc w:val="both"/>
+        <w:rPr/>
+      </w:pPr>
+      <w:r>
+        <w:rPr>
+          <w:rStyle w:val="Strong"/>
+          <w:b/>
+          <w:bCs/>
+          <w:lang w:val="es-MX"/>
+        </w:rPr>
+        <w:t>Optimizar el Almacenamiento</w:t>
+      </w:r>
+    </w:p>
+    <w:p>
+      <w:pPr>
+        <w:pStyle w:val="BodyText"/>
+        <w:numPr>
+          <w:ilvl w:val="0"/>
+          <w:numId w:val="17"/>
+        </w:numPr>
+        <w:tabs>
+          <w:tab w:val="clear" w:pos="720"/>
+          <w:tab w:val="left" w:pos="0" w:leader="none"/>
+        </w:tabs>
+        <w:spacing w:before="0" w:after="0"/>
+        <w:ind w:hanging="283" w:left="709"/>
+        <w:jc w:val="both"/>
+        <w:rPr/>
+      </w:pPr>
+      <w:r>
+        <w:rPr>
+          <w:lang w:val="es-MX"/>
+        </w:rPr>
+        <w:t>Implementa</w:t>
+      </w:r>
+      <w:r>
+        <w:rPr>
+          <w:lang w:val="es-MX"/>
+        </w:rPr>
+        <w:t>r</w:t>
+      </w:r>
+      <w:r>
+        <w:rPr>
+          <w:lang w:val="es-MX"/>
+        </w:rPr>
+        <w:t xml:space="preserve"> políticas de ciclo de vida en </w:t>
+      </w:r>
+      <w:r>
+        <w:rPr>
+          <w:rStyle w:val="Strong"/>
+          <w:lang w:val="es-MX"/>
+        </w:rPr>
+        <w:t>S3</w:t>
+      </w:r>
+      <w:r>
+        <w:rPr>
+          <w:lang w:val="es-MX"/>
+        </w:rPr>
+        <w:t xml:space="preserve"> para mover datos antiguos a un almacenamiento más económico como </w:t>
+      </w:r>
+      <w:r>
+        <w:rPr>
+          <w:rStyle w:val="Strong"/>
+          <w:lang w:val="es-MX"/>
+        </w:rPr>
+        <w:t>S3 Glacier</w:t>
+      </w:r>
+      <w:r>
+        <w:rPr>
+          <w:lang w:val="es-MX"/>
+        </w:rPr>
+        <w:t>, manteniendo los datos críticos accesibles en S3 Standard.</w:t>
+      </w:r>
+    </w:p>
+    <w:p>
+      <w:pPr>
+        <w:pStyle w:val="BodyText"/>
+        <w:numPr>
+          <w:ilvl w:val="0"/>
+          <w:numId w:val="17"/>
+        </w:numPr>
+        <w:tabs>
+          <w:tab w:val="clear" w:pos="720"/>
+          <w:tab w:val="left" w:pos="0" w:leader="none"/>
+        </w:tabs>
+        <w:ind w:hanging="283" w:left="709"/>
+        <w:jc w:val="both"/>
+        <w:rPr/>
+      </w:pPr>
+      <w:r>
+        <w:rPr>
+          <w:lang w:val="es-MX"/>
+        </w:rPr>
+        <w:t>Usa</w:t>
+      </w:r>
+      <w:r>
+        <w:rPr>
+          <w:lang w:val="es-MX"/>
+        </w:rPr>
+        <w:t>r</w:t>
+      </w:r>
+      <w:r>
+        <w:rPr>
+          <w:lang w:val="es-MX"/>
+        </w:rPr>
+        <w:t xml:space="preserve"> </w:t>
+      </w:r>
+      <w:r>
+        <w:rPr>
+          <w:rStyle w:val="Strong"/>
+          <w:lang w:val="es-MX"/>
+        </w:rPr>
+        <w:t>Amazon RDS</w:t>
+      </w:r>
+      <w:r>
+        <w:rPr>
+          <w:lang w:val="es-MX"/>
+        </w:rPr>
+        <w:t xml:space="preserve"> con copias de seguridad automáticas y replicación multi-AZ para asegurar la disponibilidad de datos críticos en caso de fallo.</w:t>
+      </w:r>
+    </w:p>
+    <w:p>
+      <w:pPr>
+        <w:pStyle w:val="Heading3"/>
+        <w:spacing w:before="200" w:after="283"/>
+        <w:rPr/>
+      </w:pPr>
+      <w:r>
+        <w:rPr>
+          <w:rStyle w:val="Strong"/>
+          <w:b/>
+          <w:bCs/>
+          <w:lang w:val="es-MX"/>
+        </w:rPr>
+        <w:t>Planificar la Recuperación ante Desastres</w:t>
+      </w:r>
+    </w:p>
+    <w:p>
+      <w:pPr>
+        <w:pStyle w:val="BodyText"/>
+        <w:numPr>
+          <w:ilvl w:val="0"/>
+          <w:numId w:val="18"/>
+        </w:numPr>
+        <w:tabs>
+          <w:tab w:val="clear" w:pos="720"/>
+          <w:tab w:val="left" w:pos="0" w:leader="none"/>
+        </w:tabs>
+        <w:spacing w:before="0" w:after="0"/>
+        <w:ind w:hanging="283" w:left="709"/>
+        <w:jc w:val="both"/>
+        <w:rPr/>
+      </w:pPr>
+      <w:r>
+        <w:rPr>
+          <w:lang w:val="es-MX"/>
+        </w:rPr>
+        <w:t>Configura</w:t>
+      </w:r>
+      <w:r>
+        <w:rPr>
+          <w:lang w:val="es-MX"/>
+        </w:rPr>
+        <w:t>r</w:t>
+      </w:r>
+      <w:r>
+        <w:rPr>
+          <w:lang w:val="es-MX"/>
+        </w:rPr>
+        <w:t xml:space="preserve"> un plan de recuperación ante desastres que incluya </w:t>
+      </w:r>
+      <w:r>
+        <w:rPr>
+          <w:rStyle w:val="Strong"/>
+          <w:lang w:val="es-MX"/>
+        </w:rPr>
+        <w:t>copias de seguridad automáticas</w:t>
+      </w:r>
+      <w:r>
+        <w:rPr>
+          <w:lang w:val="es-MX"/>
+        </w:rPr>
+        <w:t xml:space="preserve"> y un </w:t>
+      </w:r>
+      <w:r>
+        <w:rPr>
+          <w:rStyle w:val="Strong"/>
+          <w:lang w:val="es-MX"/>
+        </w:rPr>
+        <w:t>sistema de failover</w:t>
+      </w:r>
+      <w:r>
+        <w:rPr>
+          <w:lang w:val="es-MX"/>
+        </w:rPr>
+        <w:t xml:space="preserve"> en Amazon RDS para bases de datos.</w:t>
+      </w:r>
+    </w:p>
+    <w:p>
+      <w:pPr>
+        <w:pStyle w:val="BodyText"/>
+        <w:numPr>
+          <w:ilvl w:val="0"/>
+          <w:numId w:val="18"/>
+        </w:numPr>
+        <w:tabs>
+          <w:tab w:val="clear" w:pos="720"/>
+          <w:tab w:val="left" w:pos="0" w:leader="none"/>
+        </w:tabs>
+        <w:ind w:hanging="283" w:left="709"/>
+        <w:jc w:val="both"/>
+        <w:rPr/>
+      </w:pPr>
+      <w:r>
+        <w:rPr>
+          <w:lang w:val="es-MX"/>
+        </w:rPr>
+        <w:t>Usa</w:t>
+      </w:r>
+      <w:r>
+        <w:rPr>
+          <w:lang w:val="es-MX"/>
+        </w:rPr>
+        <w:t>r</w:t>
+      </w:r>
+      <w:r>
+        <w:rPr>
+          <w:lang w:val="es-MX"/>
+        </w:rPr>
+        <w:t xml:space="preserve"> </w:t>
+      </w:r>
+      <w:r>
+        <w:rPr>
+          <w:rStyle w:val="Strong"/>
+          <w:lang w:val="es-MX"/>
+        </w:rPr>
+        <w:t>AWS Backup</w:t>
+      </w:r>
+      <w:r>
+        <w:rPr>
+          <w:lang w:val="es-MX"/>
+        </w:rPr>
+        <w:t xml:space="preserve"> para centralizar y automatizar las copias de seguridad de todos los servicios críticos, asegurando que la recuperación de datos sea rápida y eficiente.</w:t>
+      </w:r>
+    </w:p>
+    <w:p>
+      <w:pPr>
+        <w:pStyle w:val="Heading3"/>
+        <w:spacing w:before="200" w:after="283"/>
+        <w:rPr/>
+      </w:pPr>
+      <w:r>
+        <w:rPr>
+          <w:rStyle w:val="Strong"/>
+          <w:b/>
+          <w:bCs/>
+          <w:lang w:val="es-MX"/>
+        </w:rPr>
+        <w:t>Optimizar la Red y Configurar una VPN</w:t>
+      </w:r>
+    </w:p>
+    <w:p>
+      <w:pPr>
+        <w:pStyle w:val="BodyText"/>
+        <w:numPr>
+          <w:ilvl w:val="0"/>
+          <w:numId w:val="19"/>
+        </w:numPr>
+        <w:tabs>
+          <w:tab w:val="clear" w:pos="720"/>
+          <w:tab w:val="left" w:pos="0" w:leader="none"/>
+        </w:tabs>
+        <w:spacing w:before="0" w:after="0"/>
+        <w:ind w:hanging="283" w:left="709"/>
+        <w:jc w:val="both"/>
+        <w:rPr/>
+      </w:pPr>
+      <w:r>
+        <w:rPr>
+          <w:lang w:val="es-MX"/>
+        </w:rPr>
+        <w:t>Usa</w:t>
+      </w:r>
+      <w:r>
+        <w:rPr>
+          <w:lang w:val="es-MX"/>
+        </w:rPr>
+        <w:t>r</w:t>
+      </w:r>
+      <w:r>
+        <w:rPr>
+          <w:lang w:val="es-MX"/>
+        </w:rPr>
+        <w:t xml:space="preserve"> </w:t>
+      </w:r>
+      <w:r>
+        <w:rPr>
+          <w:rStyle w:val="Strong"/>
+          <w:lang w:val="es-MX"/>
+        </w:rPr>
+        <w:t>AWS VPC</w:t>
+      </w:r>
+      <w:r>
+        <w:rPr>
+          <w:lang w:val="es-MX"/>
+        </w:rPr>
+        <w:t xml:space="preserve"> para mantener una red privada en la nube y proteger las instancias que contengan datos sensibles.</w:t>
+      </w:r>
+    </w:p>
+    <w:p>
+      <w:pPr>
+        <w:pStyle w:val="BodyText"/>
+        <w:numPr>
+          <w:ilvl w:val="0"/>
+          <w:numId w:val="19"/>
+        </w:numPr>
+        <w:tabs>
+          <w:tab w:val="clear" w:pos="720"/>
+          <w:tab w:val="left" w:pos="0" w:leader="none"/>
+        </w:tabs>
+        <w:ind w:hanging="283" w:left="709"/>
+        <w:jc w:val="both"/>
+        <w:rPr/>
+      </w:pPr>
+      <w:r>
+        <w:rPr>
+          <w:lang w:val="es-MX"/>
+        </w:rPr>
+        <w:t>Configura</w:t>
+      </w:r>
+      <w:r>
+        <w:rPr>
+          <w:lang w:val="es-MX"/>
+        </w:rPr>
+        <w:t>r</w:t>
+      </w:r>
+      <w:r>
+        <w:rPr>
+          <w:lang w:val="es-MX"/>
+        </w:rPr>
+        <w:t xml:space="preserve"> una </w:t>
+      </w:r>
+      <w:r>
+        <w:rPr>
+          <w:rStyle w:val="Strong"/>
+          <w:lang w:val="es-MX"/>
+        </w:rPr>
+        <w:t>VPN</w:t>
+      </w:r>
+      <w:r>
+        <w:rPr>
+          <w:lang w:val="es-MX"/>
+        </w:rPr>
+        <w:t xml:space="preserve"> para que el equipo de la panadería pueda conectarse de forma segura a los recursos internos en AWS, protegiendo la transferencia de datos sensibles entre la nube y la ubicación física.</w:t>
+      </w:r>
+    </w:p>
+    <w:p>
+      <w:pPr>
+        <w:pStyle w:val="Normal"/>
+        <w:jc w:val="both"/>
+        <w:rPr>
+          <w:lang w:val="es-MX"/>
+        </w:rPr>
+      </w:pPr>
+      <w:r>
+        <w:rPr>
+          <w:lang w:val="es-MX"/>
+        </w:rPr>
+      </w:r>
+    </w:p>
+    <w:p>
+      <w:pPr>
+        <w:pStyle w:val="Heading1"/>
+        <w:jc w:val="both"/>
+        <w:rPr>
+          <w:lang w:val="es-MX"/>
+        </w:rPr>
+      </w:pPr>
+      <w:r>
+        <w:rPr>
+          <w:lang w:val="es-MX"/>
+        </w:rPr>
+        <w:t>11. Conclusión</w:t>
+      </w:r>
+    </w:p>
+    <w:p>
+      <w:pPr>
+        <w:pStyle w:val="Normal"/>
+        <w:jc w:val="both"/>
+        <w:rPr>
+          <w:lang w:val="es-MX"/>
+        </w:rPr>
+      </w:pPr>
+      <w:r>
+        <w:rPr>
+          <w:lang w:val="es-MX"/>
+        </w:rPr>
+        <w:t xml:space="preserve">La transformación digital de la panadería con AWS no solo resolverá problemas operativos actuales, sino que también permitirá un crecimiento a largo plazo. La migración a la nube facilitará la modernización del negocio, mejorará la experiencia del cliente y posicionará a la panadería para enfrentar los desafíos de un mercado cada vez más digital. Permitiendo que la panadería se convierta en un negocio más ágil, eficiente y seguro, mejorando su capacidad de adaptación y su relación con los clientes, lo que puede traducirse en mayores ingresos y fidelización. </w:t>
+      </w:r>
+    </w:p>
+    <w:p>
+      <w:pPr>
+        <w:pStyle w:val="Normal"/>
+        <w:jc w:val="both"/>
+        <w:rPr>
+          <w:lang w:val="es-MX"/>
+        </w:rPr>
+      </w:pPr>
+      <w:r>
+        <w:rPr>
+          <w:lang w:val="es-MX"/>
+        </w:rPr>
+      </w:r>
+    </w:p>
+    <w:p>
+      <w:pPr>
+        <w:pStyle w:val="Heading1"/>
+        <w:widowControl/>
+        <w:suppressAutoHyphens w:val="true"/>
+        <w:bidi w:val="0"/>
+        <w:spacing w:lineRule="auto" w:line="276"/>
+        <w:jc w:val="both"/>
+        <w:rPr>
+          <w:lang w:val="es-MX"/>
+        </w:rPr>
+      </w:pPr>
+      <w:r>
+        <w:rPr>
+          <w:lang w:val="es-MX"/>
+        </w:rPr>
         <w:t>12.-Referencias Bibliográficas</w:t>
       </w:r>
     </w:p>
@@ -2607,10 +3854,102 @@
           <w:lang w:val="es-MX"/>
         </w:rPr>
       </w:pPr>
-      <w:r>
-        <w:rPr>
-          <w:lang w:val="es-MX"/>
-        </w:rPr>
+      <w:hyperlink r:id="rId5">
+        <w:r>
+          <w:rPr>
+            <w:rStyle w:val="Hyperlink"/>
+            <w:lang w:val="es-MX"/>
+          </w:rPr>
+          <w:t>https://docs.aws.amazon.com/?nc2=h_ql_doc_do</w:t>
+        </w:r>
+      </w:hyperlink>
+    </w:p>
+    <w:p>
+      <w:pPr>
+        <w:pStyle w:val="Normal"/>
+        <w:widowControl/>
+        <w:suppressAutoHyphens w:val="true"/>
+        <w:bidi w:val="0"/>
+        <w:spacing w:lineRule="auto" w:line="276"/>
+        <w:jc w:val="both"/>
+        <w:rPr>
+          <w:lang w:val="es-MX"/>
+        </w:rPr>
+      </w:pPr>
+      <w:hyperlink r:id="rId6">
+        <w:r>
+          <w:rPr>
+            <w:rStyle w:val="Hyperlink"/>
+            <w:lang w:val="es-MX"/>
+          </w:rPr>
+          <w:t>https://aws.amazon.com/es/pricing/?nc2=h_ql_pr_ln&amp;aws-products-pricing.sort-by=item.additionalFields.productNameLowercase&amp;aws-products-pricing.sort-order=asc&amp;awsf.Free%20Tier%20Type=*all&amp;awsf.tech-category=*all</w:t>
+        </w:r>
+      </w:hyperlink>
+    </w:p>
+    <w:p>
+      <w:pPr>
+        <w:pStyle w:val="Normal"/>
+        <w:widowControl/>
+        <w:suppressAutoHyphens w:val="true"/>
+        <w:bidi w:val="0"/>
+        <w:spacing w:lineRule="auto" w:line="276"/>
+        <w:jc w:val="both"/>
+        <w:rPr>
+          <w:lang w:val="es-MX"/>
+        </w:rPr>
+      </w:pPr>
+      <w:hyperlink r:id="rId7">
+        <w:r>
+          <w:rPr>
+            <w:rStyle w:val="Hyperlink"/>
+            <w:lang w:val="es-MX"/>
+          </w:rPr>
+          <w:t>https://docs.aws.amazon.com/pricing-calculator/latest/userguide/what-is-pricing-calculator.html</w:t>
+        </w:r>
+      </w:hyperlink>
+    </w:p>
+    <w:p>
+      <w:pPr>
+        <w:pStyle w:val="Normal"/>
+        <w:widowControl/>
+        <w:suppressAutoHyphens w:val="true"/>
+        <w:bidi w:val="0"/>
+        <w:spacing w:lineRule="auto" w:line="276"/>
+        <w:jc w:val="both"/>
+        <w:rPr>
+          <w:lang w:val="es-MX"/>
+        </w:rPr>
+      </w:pPr>
+      <w:r>
+        <w:fldChar w:fldCharType="begin"/>
+      </w:r>
+      <w:r>
+        <w:rPr>
+          <w:rStyle w:val="Hyperlink"/>
+          <w:lang w:val="es-MX"/>
+        </w:rPr>
+        <w:instrText xml:space="preserve"> HYPERLINK "https://calculator.aws/" \l "/addService?nc2=h_ql_pr_calc"</w:instrText>
+      </w:r>
+      <w:r>
+        <w:rPr>
+          <w:rStyle w:val="Hyperlink"/>
+          <w:lang w:val="es-MX"/>
+        </w:rPr>
+        <w:fldChar w:fldCharType="separate"/>
+      </w:r>
+      <w:r>
+        <w:rPr>
+          <w:rStyle w:val="Hyperlink"/>
+          <w:lang w:val="es-MX"/>
+        </w:rPr>
+        <w:t>https://calculator.aws/#/addService?nc2=h_ql_pr_calc</w:t>
+      </w:r>
+      <w:r>
+        <w:rPr>
+          <w:rStyle w:val="Hyperlink"/>
+          <w:lang w:val="es-MX"/>
+        </w:rPr>
+        <w:fldChar w:fldCharType="end"/>
       </w:r>
     </w:p>
     <w:p>
@@ -4155,6 +5494,965 @@
     </w:lvl>
   </w:abstractNum>
   <w:abstractNum w:abstractNumId="13">
+    <w:lvl w:ilvl="0">
+      <w:start w:val="1"/>
+      <w:numFmt w:val="bullet"/>
+      <w:lvlText w:val=""/>
+      <w:lvlJc w:val="left"/>
+      <w:pPr>
+        <w:tabs>
+          <w:tab w:val="num" w:pos="709"/>
+        </w:tabs>
+        <w:ind w:left="709" w:hanging="283"/>
+      </w:pPr>
+      <w:rPr>
+        <w:rFonts w:ascii="Symbol" w:hAnsi="Symbol" w:cs="Symbol" w:hint="default"/>
+      </w:rPr>
+    </w:lvl>
+    <w:lvl w:ilvl="1">
+      <w:start w:val="1"/>
+      <w:numFmt w:val="bullet"/>
+      <w:lvlText w:val=""/>
+      <w:lvlJc w:val="left"/>
+      <w:pPr>
+        <w:tabs>
+          <w:tab w:val="num" w:pos="1418"/>
+        </w:tabs>
+        <w:ind w:left="1418" w:hanging="283"/>
+      </w:pPr>
+      <w:rPr>
+        <w:rFonts w:ascii="Symbol" w:hAnsi="Symbol" w:cs="Symbol" w:hint="default"/>
+      </w:rPr>
+    </w:lvl>
+    <w:lvl w:ilvl="2">
+      <w:start w:val="1"/>
+      <w:numFmt w:val="bullet"/>
+      <w:lvlText w:val=""/>
+      <w:lvlJc w:val="left"/>
+      <w:pPr>
+        <w:tabs>
+          <w:tab w:val="num" w:pos="2127"/>
+        </w:tabs>
+        <w:ind w:left="2127" w:hanging="283"/>
+      </w:pPr>
+      <w:rPr>
+        <w:rFonts w:ascii="Symbol" w:hAnsi="Symbol" w:cs="Symbol" w:hint="default"/>
+      </w:rPr>
+    </w:lvl>
+    <w:lvl w:ilvl="3">
+      <w:start w:val="1"/>
+      <w:numFmt w:val="bullet"/>
+      <w:lvlText w:val=""/>
+      <w:lvlJc w:val="left"/>
+      <w:pPr>
+        <w:tabs>
+          <w:tab w:val="num" w:pos="2836"/>
+        </w:tabs>
+        <w:ind w:left="2836" w:hanging="283"/>
+      </w:pPr>
+      <w:rPr>
+        <w:rFonts w:ascii="Symbol" w:hAnsi="Symbol" w:cs="Symbol" w:hint="default"/>
+      </w:rPr>
+    </w:lvl>
+    <w:lvl w:ilvl="4">
+      <w:start w:val="1"/>
+      <w:numFmt w:val="bullet"/>
+      <w:lvlText w:val=""/>
+      <w:lvlJc w:val="left"/>
+      <w:pPr>
+        <w:tabs>
+          <w:tab w:val="num" w:pos="3545"/>
+        </w:tabs>
+        <w:ind w:left="3545" w:hanging="283"/>
+      </w:pPr>
+      <w:rPr>
+        <w:rFonts w:ascii="Symbol" w:hAnsi="Symbol" w:cs="Symbol" w:hint="default"/>
+      </w:rPr>
+    </w:lvl>
+    <w:lvl w:ilvl="5">
+      <w:start w:val="1"/>
+      <w:numFmt w:val="bullet"/>
+      <w:lvlText w:val=""/>
+      <w:lvlJc w:val="left"/>
+      <w:pPr>
+        <w:tabs>
+          <w:tab w:val="num" w:pos="4254"/>
+        </w:tabs>
+        <w:ind w:left="4254" w:hanging="283"/>
+      </w:pPr>
+      <w:rPr>
+        <w:rFonts w:ascii="Symbol" w:hAnsi="Symbol" w:cs="Symbol" w:hint="default"/>
+      </w:rPr>
+    </w:lvl>
+    <w:lvl w:ilvl="6">
+      <w:start w:val="1"/>
+      <w:numFmt w:val="bullet"/>
+      <w:lvlText w:val=""/>
+      <w:lvlJc w:val="left"/>
+      <w:pPr>
+        <w:tabs>
+          <w:tab w:val="num" w:pos="4963"/>
+        </w:tabs>
+        <w:ind w:left="4963" w:hanging="283"/>
+      </w:pPr>
+      <w:rPr>
+        <w:rFonts w:ascii="Symbol" w:hAnsi="Symbol" w:cs="Symbol" w:hint="default"/>
+      </w:rPr>
+    </w:lvl>
+    <w:lvl w:ilvl="7">
+      <w:start w:val="1"/>
+      <w:numFmt w:val="bullet"/>
+      <w:lvlText w:val=""/>
+      <w:lvlJc w:val="left"/>
+      <w:pPr>
+        <w:tabs>
+          <w:tab w:val="num" w:pos="5672"/>
+        </w:tabs>
+        <w:ind w:left="5672" w:hanging="283"/>
+      </w:pPr>
+      <w:rPr>
+        <w:rFonts w:ascii="Symbol" w:hAnsi="Symbol" w:cs="Symbol" w:hint="default"/>
+      </w:rPr>
+    </w:lvl>
+    <w:lvl w:ilvl="8">
+      <w:start w:val="1"/>
+      <w:numFmt w:val="bullet"/>
+      <w:lvlText w:val=""/>
+      <w:lvlJc w:val="left"/>
+      <w:pPr>
+        <w:tabs>
+          <w:tab w:val="num" w:pos="6381"/>
+        </w:tabs>
+        <w:ind w:left="6381" w:hanging="283"/>
+      </w:pPr>
+      <w:rPr>
+        <w:rFonts w:ascii="Symbol" w:hAnsi="Symbol" w:cs="Symbol" w:hint="default"/>
+      </w:rPr>
+    </w:lvl>
+  </w:abstractNum>
+  <w:abstractNum w:abstractNumId="14">
+    <w:lvl w:ilvl="0">
+      <w:start w:val="1"/>
+      <w:numFmt w:val="bullet"/>
+      <w:lvlText w:val=""/>
+      <w:lvlJc w:val="left"/>
+      <w:pPr>
+        <w:tabs>
+          <w:tab w:val="num" w:pos="709"/>
+        </w:tabs>
+        <w:ind w:left="709" w:hanging="283"/>
+      </w:pPr>
+      <w:rPr>
+        <w:rFonts w:ascii="Symbol" w:hAnsi="Symbol" w:cs="Symbol" w:hint="default"/>
+      </w:rPr>
+    </w:lvl>
+    <w:lvl w:ilvl="1">
+      <w:start w:val="1"/>
+      <w:numFmt w:val="bullet"/>
+      <w:lvlText w:val=""/>
+      <w:lvlJc w:val="left"/>
+      <w:pPr>
+        <w:tabs>
+          <w:tab w:val="num" w:pos="1418"/>
+        </w:tabs>
+        <w:ind w:left="1418" w:hanging="283"/>
+      </w:pPr>
+      <w:rPr>
+        <w:rFonts w:ascii="Symbol" w:hAnsi="Symbol" w:cs="Symbol" w:hint="default"/>
+      </w:rPr>
+    </w:lvl>
+    <w:lvl w:ilvl="2">
+      <w:start w:val="1"/>
+      <w:numFmt w:val="bullet"/>
+      <w:lvlText w:val=""/>
+      <w:lvlJc w:val="left"/>
+      <w:pPr>
+        <w:tabs>
+          <w:tab w:val="num" w:pos="2127"/>
+        </w:tabs>
+        <w:ind w:left="2127" w:hanging="283"/>
+      </w:pPr>
+      <w:rPr>
+        <w:rFonts w:ascii="Symbol" w:hAnsi="Symbol" w:cs="Symbol" w:hint="default"/>
+      </w:rPr>
+    </w:lvl>
+    <w:lvl w:ilvl="3">
+      <w:start w:val="1"/>
+      <w:numFmt w:val="bullet"/>
+      <w:lvlText w:val=""/>
+      <w:lvlJc w:val="left"/>
+      <w:pPr>
+        <w:tabs>
+          <w:tab w:val="num" w:pos="2836"/>
+        </w:tabs>
+        <w:ind w:left="2836" w:hanging="283"/>
+      </w:pPr>
+      <w:rPr>
+        <w:rFonts w:ascii="Symbol" w:hAnsi="Symbol" w:cs="Symbol" w:hint="default"/>
+      </w:rPr>
+    </w:lvl>
+    <w:lvl w:ilvl="4">
+      <w:start w:val="1"/>
+      <w:numFmt w:val="bullet"/>
+      <w:lvlText w:val=""/>
+      <w:lvlJc w:val="left"/>
+      <w:pPr>
+        <w:tabs>
+          <w:tab w:val="num" w:pos="3545"/>
+        </w:tabs>
+        <w:ind w:left="3545" w:hanging="283"/>
+      </w:pPr>
+      <w:rPr>
+        <w:rFonts w:ascii="Symbol" w:hAnsi="Symbol" w:cs="Symbol" w:hint="default"/>
+      </w:rPr>
+    </w:lvl>
+    <w:lvl w:ilvl="5">
+      <w:start w:val="1"/>
+      <w:numFmt w:val="bullet"/>
+      <w:lvlText w:val=""/>
+      <w:lvlJc w:val="left"/>
+      <w:pPr>
+        <w:tabs>
+          <w:tab w:val="num" w:pos="4254"/>
+        </w:tabs>
+        <w:ind w:left="4254" w:hanging="283"/>
+      </w:pPr>
+      <w:rPr>
+        <w:rFonts w:ascii="Symbol" w:hAnsi="Symbol" w:cs="Symbol" w:hint="default"/>
+      </w:rPr>
+    </w:lvl>
+    <w:lvl w:ilvl="6">
+      <w:start w:val="1"/>
+      <w:numFmt w:val="bullet"/>
+      <w:lvlText w:val=""/>
+      <w:lvlJc w:val="left"/>
+      <w:pPr>
+        <w:tabs>
+          <w:tab w:val="num" w:pos="4963"/>
+        </w:tabs>
+        <w:ind w:left="4963" w:hanging="283"/>
+      </w:pPr>
+      <w:rPr>
+        <w:rFonts w:ascii="Symbol" w:hAnsi="Symbol" w:cs="Symbol" w:hint="default"/>
+      </w:rPr>
+    </w:lvl>
+    <w:lvl w:ilvl="7">
+      <w:start w:val="1"/>
+      <w:numFmt w:val="bullet"/>
+      <w:lvlText w:val=""/>
+      <w:lvlJc w:val="left"/>
+      <w:pPr>
+        <w:tabs>
+          <w:tab w:val="num" w:pos="5672"/>
+        </w:tabs>
+        <w:ind w:left="5672" w:hanging="283"/>
+      </w:pPr>
+      <w:rPr>
+        <w:rFonts w:ascii="Symbol" w:hAnsi="Symbol" w:cs="Symbol" w:hint="default"/>
+      </w:rPr>
+    </w:lvl>
+    <w:lvl w:ilvl="8">
+      <w:start w:val="1"/>
+      <w:numFmt w:val="bullet"/>
+      <w:lvlText w:val=""/>
+      <w:lvlJc w:val="left"/>
+      <w:pPr>
+        <w:tabs>
+          <w:tab w:val="num" w:pos="6381"/>
+        </w:tabs>
+        <w:ind w:left="6381" w:hanging="283"/>
+      </w:pPr>
+      <w:rPr>
+        <w:rFonts w:ascii="Symbol" w:hAnsi="Symbol" w:cs="Symbol" w:hint="default"/>
+      </w:rPr>
+    </w:lvl>
+  </w:abstractNum>
+  <w:abstractNum w:abstractNumId="15">
+    <w:lvl w:ilvl="0">
+      <w:start w:val="1"/>
+      <w:numFmt w:val="bullet"/>
+      <w:lvlText w:val=""/>
+      <w:lvlJc w:val="left"/>
+      <w:pPr>
+        <w:tabs>
+          <w:tab w:val="num" w:pos="709"/>
+        </w:tabs>
+        <w:ind w:left="709" w:hanging="283"/>
+      </w:pPr>
+      <w:rPr>
+        <w:rFonts w:ascii="Symbol" w:hAnsi="Symbol" w:cs="Symbol" w:hint="default"/>
+      </w:rPr>
+    </w:lvl>
+    <w:lvl w:ilvl="1">
+      <w:start w:val="1"/>
+      <w:numFmt w:val="bullet"/>
+      <w:lvlText w:val=""/>
+      <w:lvlJc w:val="left"/>
+      <w:pPr>
+        <w:tabs>
+          <w:tab w:val="num" w:pos="1418"/>
+        </w:tabs>
+        <w:ind w:left="1418" w:hanging="283"/>
+      </w:pPr>
+      <w:rPr>
+        <w:rFonts w:ascii="Symbol" w:hAnsi="Symbol" w:cs="Symbol" w:hint="default"/>
+      </w:rPr>
+    </w:lvl>
+    <w:lvl w:ilvl="2">
+      <w:start w:val="1"/>
+      <w:numFmt w:val="bullet"/>
+      <w:lvlText w:val=""/>
+      <w:lvlJc w:val="left"/>
+      <w:pPr>
+        <w:tabs>
+          <w:tab w:val="num" w:pos="2127"/>
+        </w:tabs>
+        <w:ind w:left="2127" w:hanging="283"/>
+      </w:pPr>
+      <w:rPr>
+        <w:rFonts w:ascii="Symbol" w:hAnsi="Symbol" w:cs="Symbol" w:hint="default"/>
+      </w:rPr>
+    </w:lvl>
+    <w:lvl w:ilvl="3">
+      <w:start w:val="1"/>
+      <w:numFmt w:val="bullet"/>
+      <w:lvlText w:val=""/>
+      <w:lvlJc w:val="left"/>
+      <w:pPr>
+        <w:tabs>
+          <w:tab w:val="num" w:pos="2836"/>
+        </w:tabs>
+        <w:ind w:left="2836" w:hanging="283"/>
+      </w:pPr>
+      <w:rPr>
+        <w:rFonts w:ascii="Symbol" w:hAnsi="Symbol" w:cs="Symbol" w:hint="default"/>
+      </w:rPr>
+    </w:lvl>
+    <w:lvl w:ilvl="4">
+      <w:start w:val="1"/>
+      <w:numFmt w:val="bullet"/>
+      <w:lvlText w:val=""/>
+      <w:lvlJc w:val="left"/>
+      <w:pPr>
+        <w:tabs>
+          <w:tab w:val="num" w:pos="3545"/>
+        </w:tabs>
+        <w:ind w:left="3545" w:hanging="283"/>
+      </w:pPr>
+      <w:rPr>
+        <w:rFonts w:ascii="Symbol" w:hAnsi="Symbol" w:cs="Symbol" w:hint="default"/>
+      </w:rPr>
+    </w:lvl>
+    <w:lvl w:ilvl="5">
+      <w:start w:val="1"/>
+      <w:numFmt w:val="bullet"/>
+      <w:lvlText w:val=""/>
+      <w:lvlJc w:val="left"/>
+      <w:pPr>
+        <w:tabs>
+          <w:tab w:val="num" w:pos="4254"/>
+        </w:tabs>
+        <w:ind w:left="4254" w:hanging="283"/>
+      </w:pPr>
+      <w:rPr>
+        <w:rFonts w:ascii="Symbol" w:hAnsi="Symbol" w:cs="Symbol" w:hint="default"/>
+      </w:rPr>
+    </w:lvl>
+    <w:lvl w:ilvl="6">
+      <w:start w:val="1"/>
+      <w:numFmt w:val="bullet"/>
+      <w:lvlText w:val=""/>
+      <w:lvlJc w:val="left"/>
+      <w:pPr>
+        <w:tabs>
+          <w:tab w:val="num" w:pos="4963"/>
+        </w:tabs>
+        <w:ind w:left="4963" w:hanging="283"/>
+      </w:pPr>
+      <w:rPr>
+        <w:rFonts w:ascii="Symbol" w:hAnsi="Symbol" w:cs="Symbol" w:hint="default"/>
+      </w:rPr>
+    </w:lvl>
+    <w:lvl w:ilvl="7">
+      <w:start w:val="1"/>
+      <w:numFmt w:val="bullet"/>
+      <w:lvlText w:val=""/>
+      <w:lvlJc w:val="left"/>
+      <w:pPr>
+        <w:tabs>
+          <w:tab w:val="num" w:pos="5672"/>
+        </w:tabs>
+        <w:ind w:left="5672" w:hanging="283"/>
+      </w:pPr>
+      <w:rPr>
+        <w:rFonts w:ascii="Symbol" w:hAnsi="Symbol" w:cs="Symbol" w:hint="default"/>
+      </w:rPr>
+    </w:lvl>
+    <w:lvl w:ilvl="8">
+      <w:start w:val="1"/>
+      <w:numFmt w:val="bullet"/>
+      <w:lvlText w:val=""/>
+      <w:lvlJc w:val="left"/>
+      <w:pPr>
+        <w:tabs>
+          <w:tab w:val="num" w:pos="6381"/>
+        </w:tabs>
+        <w:ind w:left="6381" w:hanging="283"/>
+      </w:pPr>
+      <w:rPr>
+        <w:rFonts w:ascii="Symbol" w:hAnsi="Symbol" w:cs="Symbol" w:hint="default"/>
+      </w:rPr>
+    </w:lvl>
+  </w:abstractNum>
+  <w:abstractNum w:abstractNumId="16">
+    <w:lvl w:ilvl="0">
+      <w:start w:val="1"/>
+      <w:numFmt w:val="bullet"/>
+      <w:lvlText w:val=""/>
+      <w:lvlJc w:val="left"/>
+      <w:pPr>
+        <w:tabs>
+          <w:tab w:val="num" w:pos="709"/>
+        </w:tabs>
+        <w:ind w:left="709" w:hanging="283"/>
+      </w:pPr>
+      <w:rPr>
+        <w:rFonts w:ascii="Symbol" w:hAnsi="Symbol" w:cs="Symbol" w:hint="default"/>
+      </w:rPr>
+    </w:lvl>
+    <w:lvl w:ilvl="1">
+      <w:start w:val="1"/>
+      <w:numFmt w:val="bullet"/>
+      <w:lvlText w:val=""/>
+      <w:lvlJc w:val="left"/>
+      <w:pPr>
+        <w:tabs>
+          <w:tab w:val="num" w:pos="1418"/>
+        </w:tabs>
+        <w:ind w:left="1418" w:hanging="283"/>
+      </w:pPr>
+      <w:rPr>
+        <w:rFonts w:ascii="Symbol" w:hAnsi="Symbol" w:cs="Symbol" w:hint="default"/>
+      </w:rPr>
+    </w:lvl>
+    <w:lvl w:ilvl="2">
+      <w:start w:val="1"/>
+      <w:numFmt w:val="bullet"/>
+      <w:lvlText w:val=""/>
+      <w:lvlJc w:val="left"/>
+      <w:pPr>
+        <w:tabs>
+          <w:tab w:val="num" w:pos="2127"/>
+        </w:tabs>
+        <w:ind w:left="2127" w:hanging="283"/>
+      </w:pPr>
+      <w:rPr>
+        <w:rFonts w:ascii="Symbol" w:hAnsi="Symbol" w:cs="Symbol" w:hint="default"/>
+      </w:rPr>
+    </w:lvl>
+    <w:lvl w:ilvl="3">
+      <w:start w:val="1"/>
+      <w:numFmt w:val="bullet"/>
+      <w:lvlText w:val=""/>
+      <w:lvlJc w:val="left"/>
+      <w:pPr>
+        <w:tabs>
+          <w:tab w:val="num" w:pos="2836"/>
+        </w:tabs>
+        <w:ind w:left="2836" w:hanging="283"/>
+      </w:pPr>
+      <w:rPr>
+        <w:rFonts w:ascii="Symbol" w:hAnsi="Symbol" w:cs="Symbol" w:hint="default"/>
+      </w:rPr>
+    </w:lvl>
+    <w:lvl w:ilvl="4">
+      <w:start w:val="1"/>
+      <w:numFmt w:val="bullet"/>
+      <w:lvlText w:val=""/>
+      <w:lvlJc w:val="left"/>
+      <w:pPr>
+        <w:tabs>
+          <w:tab w:val="num" w:pos="3545"/>
+        </w:tabs>
+        <w:ind w:left="3545" w:hanging="283"/>
+      </w:pPr>
+      <w:rPr>
+        <w:rFonts w:ascii="Symbol" w:hAnsi="Symbol" w:cs="Symbol" w:hint="default"/>
+      </w:rPr>
+    </w:lvl>
+    <w:lvl w:ilvl="5">
+      <w:start w:val="1"/>
+      <w:numFmt w:val="bullet"/>
+      <w:lvlText w:val=""/>
+      <w:lvlJc w:val="left"/>
+      <w:pPr>
+        <w:tabs>
+          <w:tab w:val="num" w:pos="4254"/>
+        </w:tabs>
+        <w:ind w:left="4254" w:hanging="283"/>
+      </w:pPr>
+      <w:rPr>
+        <w:rFonts w:ascii="Symbol" w:hAnsi="Symbol" w:cs="Symbol" w:hint="default"/>
+      </w:rPr>
+    </w:lvl>
+    <w:lvl w:ilvl="6">
+      <w:start w:val="1"/>
+      <w:numFmt w:val="bullet"/>
+      <w:lvlText w:val=""/>
+      <w:lvlJc w:val="left"/>
+      <w:pPr>
+        <w:tabs>
+          <w:tab w:val="num" w:pos="4963"/>
+        </w:tabs>
+        <w:ind w:left="4963" w:hanging="283"/>
+      </w:pPr>
+      <w:rPr>
+        <w:rFonts w:ascii="Symbol" w:hAnsi="Symbol" w:cs="Symbol" w:hint="default"/>
+      </w:rPr>
+    </w:lvl>
+    <w:lvl w:ilvl="7">
+      <w:start w:val="1"/>
+      <w:numFmt w:val="bullet"/>
+      <w:lvlText w:val=""/>
+      <w:lvlJc w:val="left"/>
+      <w:pPr>
+        <w:tabs>
+          <w:tab w:val="num" w:pos="5672"/>
+        </w:tabs>
+        <w:ind w:left="5672" w:hanging="283"/>
+      </w:pPr>
+      <w:rPr>
+        <w:rFonts w:ascii="Symbol" w:hAnsi="Symbol" w:cs="Symbol" w:hint="default"/>
+      </w:rPr>
+    </w:lvl>
+    <w:lvl w:ilvl="8">
+      <w:start w:val="1"/>
+      <w:numFmt w:val="bullet"/>
+      <w:lvlText w:val=""/>
+      <w:lvlJc w:val="left"/>
+      <w:pPr>
+        <w:tabs>
+          <w:tab w:val="num" w:pos="6381"/>
+        </w:tabs>
+        <w:ind w:left="6381" w:hanging="283"/>
+      </w:pPr>
+      <w:rPr>
+        <w:rFonts w:ascii="Symbol" w:hAnsi="Symbol" w:cs="Symbol" w:hint="default"/>
+      </w:rPr>
+    </w:lvl>
+  </w:abstractNum>
+  <w:abstractNum w:abstractNumId="17">
+    <w:lvl w:ilvl="0">
+      <w:start w:val="1"/>
+      <w:numFmt w:val="bullet"/>
+      <w:lvlText w:val=""/>
+      <w:lvlJc w:val="left"/>
+      <w:pPr>
+        <w:tabs>
+          <w:tab w:val="num" w:pos="709"/>
+        </w:tabs>
+        <w:ind w:left="709" w:hanging="283"/>
+      </w:pPr>
+      <w:rPr>
+        <w:rFonts w:ascii="Symbol" w:hAnsi="Symbol" w:cs="Symbol" w:hint="default"/>
+      </w:rPr>
+    </w:lvl>
+    <w:lvl w:ilvl="1">
+      <w:start w:val="1"/>
+      <w:numFmt w:val="bullet"/>
+      <w:lvlText w:val=""/>
+      <w:lvlJc w:val="left"/>
+      <w:pPr>
+        <w:tabs>
+          <w:tab w:val="num" w:pos="1418"/>
+        </w:tabs>
+        <w:ind w:left="1418" w:hanging="283"/>
+      </w:pPr>
+      <w:rPr>
+        <w:rFonts w:ascii="Symbol" w:hAnsi="Symbol" w:cs="Symbol" w:hint="default"/>
+      </w:rPr>
+    </w:lvl>
+    <w:lvl w:ilvl="2">
+      <w:start w:val="1"/>
+      <w:numFmt w:val="bullet"/>
+      <w:lvlText w:val=""/>
+      <w:lvlJc w:val="left"/>
+      <w:pPr>
+        <w:tabs>
+          <w:tab w:val="num" w:pos="2127"/>
+        </w:tabs>
+        <w:ind w:left="2127" w:hanging="283"/>
+      </w:pPr>
+      <w:rPr>
+        <w:rFonts w:ascii="Symbol" w:hAnsi="Symbol" w:cs="Symbol" w:hint="default"/>
+      </w:rPr>
+    </w:lvl>
+    <w:lvl w:ilvl="3">
+      <w:start w:val="1"/>
+      <w:numFmt w:val="bullet"/>
+      <w:lvlText w:val=""/>
+      <w:lvlJc w:val="left"/>
+      <w:pPr>
+        <w:tabs>
+          <w:tab w:val="num" w:pos="2836"/>
+        </w:tabs>
+        <w:ind w:left="2836" w:hanging="283"/>
+      </w:pPr>
+      <w:rPr>
+        <w:rFonts w:ascii="Symbol" w:hAnsi="Symbol" w:cs="Symbol" w:hint="default"/>
+      </w:rPr>
+    </w:lvl>
+    <w:lvl w:ilvl="4">
+      <w:start w:val="1"/>
+      <w:numFmt w:val="bullet"/>
+      <w:lvlText w:val=""/>
+      <w:lvlJc w:val="left"/>
+      <w:pPr>
+        <w:tabs>
+          <w:tab w:val="num" w:pos="3545"/>
+        </w:tabs>
+        <w:ind w:left="3545" w:hanging="283"/>
+      </w:pPr>
+      <w:rPr>
+        <w:rFonts w:ascii="Symbol" w:hAnsi="Symbol" w:cs="Symbol" w:hint="default"/>
+      </w:rPr>
+    </w:lvl>
+    <w:lvl w:ilvl="5">
+      <w:start w:val="1"/>
+      <w:numFmt w:val="bullet"/>
+      <w:lvlText w:val=""/>
+      <w:lvlJc w:val="left"/>
+      <w:pPr>
+        <w:tabs>
+          <w:tab w:val="num" w:pos="4254"/>
+        </w:tabs>
+        <w:ind w:left="4254" w:hanging="283"/>
+      </w:pPr>
+      <w:rPr>
+        <w:rFonts w:ascii="Symbol" w:hAnsi="Symbol" w:cs="Symbol" w:hint="default"/>
+      </w:rPr>
+    </w:lvl>
+    <w:lvl w:ilvl="6">
+      <w:start w:val="1"/>
+      <w:numFmt w:val="bullet"/>
+      <w:lvlText w:val=""/>
+      <w:lvlJc w:val="left"/>
+      <w:pPr>
+        <w:tabs>
+          <w:tab w:val="num" w:pos="4963"/>
+        </w:tabs>
+        <w:ind w:left="4963" w:hanging="283"/>
+      </w:pPr>
+      <w:rPr>
+        <w:rFonts w:ascii="Symbol" w:hAnsi="Symbol" w:cs="Symbol" w:hint="default"/>
+      </w:rPr>
+    </w:lvl>
+    <w:lvl w:ilvl="7">
+      <w:start w:val="1"/>
+      <w:numFmt w:val="bullet"/>
+      <w:lvlText w:val=""/>
+      <w:lvlJc w:val="left"/>
+      <w:pPr>
+        <w:tabs>
+          <w:tab w:val="num" w:pos="5672"/>
+        </w:tabs>
+        <w:ind w:left="5672" w:hanging="283"/>
+      </w:pPr>
+      <w:rPr>
+        <w:rFonts w:ascii="Symbol" w:hAnsi="Symbol" w:cs="Symbol" w:hint="default"/>
+      </w:rPr>
+    </w:lvl>
+    <w:lvl w:ilvl="8">
+      <w:start w:val="1"/>
+      <w:numFmt w:val="bullet"/>
+      <w:lvlText w:val=""/>
+      <w:lvlJc w:val="left"/>
+      <w:pPr>
+        <w:tabs>
+          <w:tab w:val="num" w:pos="6381"/>
+        </w:tabs>
+        <w:ind w:left="6381" w:hanging="283"/>
+      </w:pPr>
+      <w:rPr>
+        <w:rFonts w:ascii="Symbol" w:hAnsi="Symbol" w:cs="Symbol" w:hint="default"/>
+      </w:rPr>
+    </w:lvl>
+  </w:abstractNum>
+  <w:abstractNum w:abstractNumId="18">
+    <w:lvl w:ilvl="0">
+      <w:start w:val="1"/>
+      <w:numFmt w:val="bullet"/>
+      <w:lvlText w:val=""/>
+      <w:lvlJc w:val="left"/>
+      <w:pPr>
+        <w:tabs>
+          <w:tab w:val="num" w:pos="709"/>
+        </w:tabs>
+        <w:ind w:left="709" w:hanging="283"/>
+      </w:pPr>
+      <w:rPr>
+        <w:rFonts w:ascii="Symbol" w:hAnsi="Symbol" w:cs="Symbol" w:hint="default"/>
+      </w:rPr>
+    </w:lvl>
+    <w:lvl w:ilvl="1">
+      <w:start w:val="1"/>
+      <w:numFmt w:val="bullet"/>
+      <w:lvlText w:val=""/>
+      <w:lvlJc w:val="left"/>
+      <w:pPr>
+        <w:tabs>
+          <w:tab w:val="num" w:pos="1418"/>
+        </w:tabs>
+        <w:ind w:left="1418" w:hanging="283"/>
+      </w:pPr>
+      <w:rPr>
+        <w:rFonts w:ascii="Symbol" w:hAnsi="Symbol" w:cs="Symbol" w:hint="default"/>
+      </w:rPr>
+    </w:lvl>
+    <w:lvl w:ilvl="2">
+      <w:start w:val="1"/>
+      <w:numFmt w:val="bullet"/>
+      <w:lvlText w:val=""/>
+      <w:lvlJc w:val="left"/>
+      <w:pPr>
+        <w:tabs>
+          <w:tab w:val="num" w:pos="2127"/>
+        </w:tabs>
+        <w:ind w:left="2127" w:hanging="283"/>
+      </w:pPr>
+      <w:rPr>
+        <w:rFonts w:ascii="Symbol" w:hAnsi="Symbol" w:cs="Symbol" w:hint="default"/>
+      </w:rPr>
+    </w:lvl>
+    <w:lvl w:ilvl="3">
+      <w:start w:val="1"/>
+      <w:numFmt w:val="bullet"/>
+      <w:lvlText w:val=""/>
+      <w:lvlJc w:val="left"/>
+      <w:pPr>
+        <w:tabs>
+          <w:tab w:val="num" w:pos="2836"/>
+        </w:tabs>
+        <w:ind w:left="2836" w:hanging="283"/>
+      </w:pPr>
+      <w:rPr>
+        <w:rFonts w:ascii="Symbol" w:hAnsi="Symbol" w:cs="Symbol" w:hint="default"/>
+      </w:rPr>
+    </w:lvl>
+    <w:lvl w:ilvl="4">
+      <w:start w:val="1"/>
+      <w:numFmt w:val="bullet"/>
+      <w:lvlText w:val=""/>
+      <w:lvlJc w:val="left"/>
+      <w:pPr>
+        <w:tabs>
+          <w:tab w:val="num" w:pos="3545"/>
+        </w:tabs>
+        <w:ind w:left="3545" w:hanging="283"/>
+      </w:pPr>
+      <w:rPr>
+        <w:rFonts w:ascii="Symbol" w:hAnsi="Symbol" w:cs="Symbol" w:hint="default"/>
+      </w:rPr>
+    </w:lvl>
+    <w:lvl w:ilvl="5">
+      <w:start w:val="1"/>
+      <w:numFmt w:val="bullet"/>
+      <w:lvlText w:val=""/>
+      <w:lvlJc w:val="left"/>
+      <w:pPr>
+        <w:tabs>
+          <w:tab w:val="num" w:pos="4254"/>
+        </w:tabs>
+        <w:ind w:left="4254" w:hanging="283"/>
+      </w:pPr>
+      <w:rPr>
+        <w:rFonts w:ascii="Symbol" w:hAnsi="Symbol" w:cs="Symbol" w:hint="default"/>
+      </w:rPr>
+    </w:lvl>
+    <w:lvl w:ilvl="6">
+      <w:start w:val="1"/>
+      <w:numFmt w:val="bullet"/>
+      <w:lvlText w:val=""/>
+      <w:lvlJc w:val="left"/>
+      <w:pPr>
+        <w:tabs>
+          <w:tab w:val="num" w:pos="4963"/>
+        </w:tabs>
+        <w:ind w:left="4963" w:hanging="283"/>
+      </w:pPr>
+      <w:rPr>
+        <w:rFonts w:ascii="Symbol" w:hAnsi="Symbol" w:cs="Symbol" w:hint="default"/>
+      </w:rPr>
+    </w:lvl>
+    <w:lvl w:ilvl="7">
+      <w:start w:val="1"/>
+      <w:numFmt w:val="bullet"/>
+      <w:lvlText w:val=""/>
+      <w:lvlJc w:val="left"/>
+      <w:pPr>
+        <w:tabs>
+          <w:tab w:val="num" w:pos="5672"/>
+        </w:tabs>
+        <w:ind w:left="5672" w:hanging="283"/>
+      </w:pPr>
+      <w:rPr>
+        <w:rFonts w:ascii="Symbol" w:hAnsi="Symbol" w:cs="Symbol" w:hint="default"/>
+      </w:rPr>
+    </w:lvl>
+    <w:lvl w:ilvl="8">
+      <w:start w:val="1"/>
+      <w:numFmt w:val="bullet"/>
+      <w:lvlText w:val=""/>
+      <w:lvlJc w:val="left"/>
+      <w:pPr>
+        <w:tabs>
+          <w:tab w:val="num" w:pos="6381"/>
+        </w:tabs>
+        <w:ind w:left="6381" w:hanging="283"/>
+      </w:pPr>
+      <w:rPr>
+        <w:rFonts w:ascii="Symbol" w:hAnsi="Symbol" w:cs="Symbol" w:hint="default"/>
+      </w:rPr>
+    </w:lvl>
+  </w:abstractNum>
+  <w:abstractNum w:abstractNumId="19">
+    <w:lvl w:ilvl="0">
+      <w:start w:val="1"/>
+      <w:numFmt w:val="bullet"/>
+      <w:lvlText w:val=""/>
+      <w:lvlJc w:val="left"/>
+      <w:pPr>
+        <w:tabs>
+          <w:tab w:val="num" w:pos="709"/>
+        </w:tabs>
+        <w:ind w:left="709" w:hanging="283"/>
+      </w:pPr>
+      <w:rPr>
+        <w:rFonts w:ascii="Symbol" w:hAnsi="Symbol" w:cs="Symbol" w:hint="default"/>
+      </w:rPr>
+    </w:lvl>
+    <w:lvl w:ilvl="1">
+      <w:start w:val="1"/>
+      <w:numFmt w:val="bullet"/>
+      <w:lvlText w:val=""/>
+      <w:lvlJc w:val="left"/>
+      <w:pPr>
+        <w:tabs>
+          <w:tab w:val="num" w:pos="1418"/>
+        </w:tabs>
+        <w:ind w:left="1418" w:hanging="283"/>
+      </w:pPr>
+      <w:rPr>
+        <w:rFonts w:ascii="Symbol" w:hAnsi="Symbol" w:cs="Symbol" w:hint="default"/>
+      </w:rPr>
+    </w:lvl>
+    <w:lvl w:ilvl="2">
+      <w:start w:val="1"/>
+      <w:numFmt w:val="bullet"/>
+      <w:lvlText w:val=""/>
+      <w:lvlJc w:val="left"/>
+      <w:pPr>
+        <w:tabs>
+          <w:tab w:val="num" w:pos="2127"/>
+        </w:tabs>
+        <w:ind w:left="2127" w:hanging="283"/>
+      </w:pPr>
+      <w:rPr>
+        <w:rFonts w:ascii="Symbol" w:hAnsi="Symbol" w:cs="Symbol" w:hint="default"/>
+      </w:rPr>
+    </w:lvl>
+    <w:lvl w:ilvl="3">
+      <w:start w:val="1"/>
+      <w:numFmt w:val="bullet"/>
+      <w:lvlText w:val=""/>
+      <w:lvlJc w:val="left"/>
+      <w:pPr>
+        <w:tabs>
+          <w:tab w:val="num" w:pos="2836"/>
+        </w:tabs>
+        <w:ind w:left="2836" w:hanging="283"/>
+      </w:pPr>
+      <w:rPr>
+        <w:rFonts w:ascii="Symbol" w:hAnsi="Symbol" w:cs="Symbol" w:hint="default"/>
+      </w:rPr>
+    </w:lvl>
+    <w:lvl w:ilvl="4">
+      <w:start w:val="1"/>
+      <w:numFmt w:val="bullet"/>
+      <w:lvlText w:val=""/>
+      <w:lvlJc w:val="left"/>
+      <w:pPr>
+        <w:tabs>
+          <w:tab w:val="num" w:pos="3545"/>
+        </w:tabs>
+        <w:ind w:left="3545" w:hanging="283"/>
+      </w:pPr>
+      <w:rPr>
+        <w:rFonts w:ascii="Symbol" w:hAnsi="Symbol" w:cs="Symbol" w:hint="default"/>
+      </w:rPr>
+    </w:lvl>
+    <w:lvl w:ilvl="5">
+      <w:start w:val="1"/>
+      <w:numFmt w:val="bullet"/>
+      <w:lvlText w:val=""/>
+      <w:lvlJc w:val="left"/>
+      <w:pPr>
+        <w:tabs>
+          <w:tab w:val="num" w:pos="4254"/>
+        </w:tabs>
+        <w:ind w:left="4254" w:hanging="283"/>
+      </w:pPr>
+      <w:rPr>
+        <w:rFonts w:ascii="Symbol" w:hAnsi="Symbol" w:cs="Symbol" w:hint="default"/>
+      </w:rPr>
+    </w:lvl>
+    <w:lvl w:ilvl="6">
+      <w:start w:val="1"/>
+      <w:numFmt w:val="bullet"/>
+      <w:lvlText w:val=""/>
+      <w:lvlJc w:val="left"/>
+      <w:pPr>
+        <w:tabs>
+          <w:tab w:val="num" w:pos="4963"/>
+        </w:tabs>
+        <w:ind w:left="4963" w:hanging="283"/>
+      </w:pPr>
+      <w:rPr>
+        <w:rFonts w:ascii="Symbol" w:hAnsi="Symbol" w:cs="Symbol" w:hint="default"/>
+      </w:rPr>
+    </w:lvl>
+    <w:lvl w:ilvl="7">
+      <w:start w:val="1"/>
+      <w:numFmt w:val="bullet"/>
+      <w:lvlText w:val=""/>
+      <w:lvlJc w:val="left"/>
+      <w:pPr>
+        <w:tabs>
+          <w:tab w:val="num" w:pos="5672"/>
+        </w:tabs>
+        <w:ind w:left="5672" w:hanging="283"/>
+      </w:pPr>
+      <w:rPr>
+        <w:rFonts w:ascii="Symbol" w:hAnsi="Symbol" w:cs="Symbol" w:hint="default"/>
+      </w:rPr>
+    </w:lvl>
+    <w:lvl w:ilvl="8">
+      <w:start w:val="1"/>
+      <w:numFmt w:val="bullet"/>
+      <w:lvlText w:val=""/>
+      <w:lvlJc w:val="left"/>
+      <w:pPr>
+        <w:tabs>
+          <w:tab w:val="num" w:pos="6381"/>
+        </w:tabs>
+        <w:ind w:left="6381" w:hanging="283"/>
+      </w:pPr>
+      <w:rPr>
+        <w:rFonts w:ascii="Symbol" w:hAnsi="Symbol" w:cs="Symbol" w:hint="default"/>
+      </w:rPr>
+    </w:lvl>
+  </w:abstractNum>
+  <w:abstractNum w:abstractNumId="20">
     <w:lvl w:ilvl="0">
       <w:start w:val="1"/>
       <w:numFmt w:val="none"/>
@@ -4311,6 +6609,27 @@
   </w:num>
   <w:num w:numId="13">
     <w:abstractNumId w:val="13"/>
+  </w:num>
+  <w:num w:numId="14">
+    <w:abstractNumId w:val="14"/>
+  </w:num>
+  <w:num w:numId="15">
+    <w:abstractNumId w:val="15"/>
+  </w:num>
+  <w:num w:numId="16">
+    <w:abstractNumId w:val="16"/>
+  </w:num>
+  <w:num w:numId="17">
+    <w:abstractNumId w:val="17"/>
+  </w:num>
+  <w:num w:numId="18">
+    <w:abstractNumId w:val="18"/>
+  </w:num>
+  <w:num w:numId="19">
+    <w:abstractNumId w:val="19"/>
+  </w:num>
+  <w:num w:numId="20">
+    <w:abstractNumId w:val="20"/>
   </w:num>
 </w:numbering>
 </file>
@@ -5054,6 +7373,20 @@
     <w:qFormat/>
     <w:rPr/>
   </w:style>
+  <w:style w:type="character" w:styleId="Hyperlink">
+    <w:name w:val="Hyperlink"/>
+    <w:rPr>
+      <w:color w:val="000080"/>
+      <w:u w:val="single"/>
+    </w:rPr>
+  </w:style>
+  <w:style w:type="character" w:styleId="Textooriginal">
+    <w:name w:val="Texto original"/>
+    <w:qFormat/>
+    <w:rPr>
+      <w:rFonts w:ascii="Liberation Mono" w:hAnsi="Liberation Mono" w:eastAsia="Liberation Mono" w:cs="Liberation Mono"/>
+    </w:rPr>
+  </w:style>
   <w:style w:type="paragraph" w:styleId="Ttulo">
     <w:name w:val="Título"/>
     <w:basedOn w:val="Normal"/>

</xml_diff>